<commit_message>
Second Commit for Question 1.  Adding doc here that needs some work for question 1 still.
</commit_message>
<xml_diff>
--- a/AMES Case Study JLin_JMarin_NLara.docx
+++ b/AMES Case Study JLin_JMarin_NLara.docx
@@ -39,7 +39,7 @@
       </w:r>
     </w:p>
     <w:p>
-      <w:hyperlink r:id="rId5" w:history="1">
+      <w:hyperlink r:id="rId7" w:history="1">
         <w:r>
           <w:rPr>
             <w:rStyle w:val="Hyperlink"/>
@@ -76,7 +76,7 @@
         </w:rPr>
         <w:t>The </w:t>
       </w:r>
-      <w:hyperlink r:id="rId6" w:tgtFrame="_blank" w:history="1">
+      <w:hyperlink r:id="rId8" w:tgtFrame="_blank" w:history="1">
         <w:r>
           <w:rPr>
             <w:rStyle w:val="Hyperlink"/>
@@ -197,8 +197,9 @@
           <w:szCs w:val="21"/>
           <w:shd w:val="clear" w:color="auto" w:fill="FFFFFF"/>
         </w:rPr>
-        <w:t>N</w:t>
-      </w:r>
+        <w:t>Neighborhoods (</w:t>
+      </w:r>
+      <w:proofErr w:type="spellStart"/>
       <w:r>
         <w:rPr>
           <w:rFonts w:ascii="Arial" w:hAnsi="Arial" w:cs="Arial"/>
@@ -206,44 +207,7 @@
           <w:szCs w:val="21"/>
           <w:shd w:val="clear" w:color="auto" w:fill="FFFFFF"/>
         </w:rPr>
-        <w:t>eighborhoods</w:t>
-      </w:r>
-      <w:r>
-        <w:rPr>
-          <w:rFonts w:ascii="Arial" w:hAnsi="Arial" w:cs="Arial"/>
-          <w:sz w:val="21"/>
-          <w:szCs w:val="21"/>
-          <w:shd w:val="clear" w:color="auto" w:fill="FFFFFF"/>
-        </w:rPr>
-        <w:t xml:space="preserve"> (</w:t>
-      </w:r>
-      <w:proofErr w:type="spellStart"/>
-      <w:r>
-        <w:rPr>
-          <w:rFonts w:ascii="Arial" w:hAnsi="Arial" w:cs="Arial"/>
-          <w:sz w:val="21"/>
-          <w:szCs w:val="21"/>
-          <w:shd w:val="clear" w:color="auto" w:fill="FFFFFF"/>
-        </w:rPr>
-        <w:t>N</w:t>
-      </w:r>
-      <w:r>
-        <w:rPr>
-          <w:rFonts w:ascii="Arial" w:hAnsi="Arial" w:cs="Arial"/>
-          <w:sz w:val="21"/>
-          <w:szCs w:val="21"/>
-          <w:shd w:val="clear" w:color="auto" w:fill="FFFFFF"/>
-        </w:rPr>
-        <w:t>W</w:t>
-      </w:r>
-      <w:r>
-        <w:rPr>
-          <w:rFonts w:ascii="Arial" w:hAnsi="Arial" w:cs="Arial"/>
-          <w:sz w:val="21"/>
-          <w:szCs w:val="21"/>
-          <w:shd w:val="clear" w:color="auto" w:fill="FFFFFF"/>
-        </w:rPr>
-        <w:t>Ames</w:t>
+        <w:t>NWAmes</w:t>
       </w:r>
       <w:proofErr w:type="spellEnd"/>
       <w:r>
@@ -321,8 +285,9 @@
       <w:pPr>
         <w:pStyle w:val="Heading2"/>
       </w:pPr>
-      <w:r>
-        <w:tab/>
+      <w:bookmarkStart w:id="0" w:name="_GoBack"/>
+      <w:bookmarkEnd w:id="0"/>
+      <w:r>
         <w:t xml:space="preserve">Restatement of Problem </w:t>
       </w:r>
     </w:p>
@@ -383,8 +348,24 @@
         <w:pStyle w:val="Heading2"/>
       </w:pPr>
       <w:r>
+        <w:t>Build and Fit the Model</w:t>
+      </w:r>
+    </w:p>
+    <w:p>
+      <w:pPr>
+        <w:ind w:right="-630"/>
+        <w:rPr>
+          <w:b/>
+        </w:rPr>
+      </w:pPr>
+      <w:r>
         <w:tab/>
-        <w:t>Build and Fit the Model</w:t>
+      </w:r>
+      <w:r>
+        <w:rPr>
+          <w:b/>
+        </w:rPr>
+        <w:t xml:space="preserve"> </w:t>
       </w:r>
     </w:p>
     <w:p>
@@ -395,11 +376,734 @@
         </w:rPr>
       </w:pPr>
       <w:r>
+        <w:rPr>
+          <w:b/>
+        </w:rPr>
+        <w:t xml:space="preserve">The following model was built using </w:t>
+      </w:r>
+      <w:proofErr w:type="spellStart"/>
+      <w:r>
+        <w:rPr>
+          <w:b/>
+        </w:rPr>
+        <w:t>glm</w:t>
+      </w:r>
+      <w:proofErr w:type="spellEnd"/>
+      <w:r>
+        <w:rPr>
+          <w:b/>
+        </w:rPr>
+        <w:t xml:space="preserve"> regression (code referenced in Appendix). </w:t>
+      </w:r>
+    </w:p>
+    <w:p>
+      <w:pPr>
+        <w:ind w:right="-630"/>
+        <w:rPr>
+          <w:b/>
+        </w:rPr>
+      </w:pPr>
+    </w:p>
+    <w:p>
+      <w:pPr>
+        <w:ind w:right="-630"/>
+        <w:rPr>
+          <w:b/>
+        </w:rPr>
+      </w:pPr>
+      <w:r>
+        <w:rPr>
+          <w:noProof/>
+        </w:rPr>
+        <w:drawing>
+          <wp:inline distT="0" distB="0" distL="0" distR="0" wp14:anchorId="10D956C5" wp14:editId="7CE28B58">
+            <wp:extent cx="3991555" cy="1298124"/>
+            <wp:effectExtent l="0" t="0" r="9525" b="0"/>
+            <wp:docPr id="1" name="Picture 1"/>
+            <wp:cNvGraphicFramePr>
+              <a:graphicFrameLocks xmlns:a="http://schemas.openxmlformats.org/drawingml/2006/main" noChangeAspect="1"/>
+            </wp:cNvGraphicFramePr>
+            <a:graphic xmlns:a="http://schemas.openxmlformats.org/drawingml/2006/main">
+              <a:graphicData uri="http://schemas.openxmlformats.org/drawingml/2006/picture">
+                <pic:pic xmlns:pic="http://schemas.openxmlformats.org/drawingml/2006/picture">
+                  <pic:nvPicPr>
+                    <pic:cNvPr id="0" name=""/>
+                    <pic:cNvPicPr/>
+                  </pic:nvPicPr>
+                  <pic:blipFill>
+                    <a:blip r:embed="rId9"/>
+                    <a:stretch>
+                      <a:fillRect/>
+                    </a:stretch>
+                  </pic:blipFill>
+                  <pic:spPr>
+                    <a:xfrm>
+                      <a:off x="0" y="0"/>
+                      <a:ext cx="3991243" cy="1298023"/>
+                    </a:xfrm>
+                    <a:prstGeom prst="rect">
+                      <a:avLst/>
+                    </a:prstGeom>
+                  </pic:spPr>
+                </pic:pic>
+              </a:graphicData>
+            </a:graphic>
+          </wp:inline>
+        </w:drawing>
+      </w:r>
+    </w:p>
+    <w:p>
+      <w:pPr>
+        <w:ind w:right="-630"/>
+        <w:rPr>
+          <w:b/>
+        </w:rPr>
+      </w:pPr>
+    </w:p>
+    <w:tbl>
+      <w:tblPr>
+        <w:tblStyle w:val="TableGrid"/>
+        <w:tblW w:w="9336" w:type="dxa"/>
+        <w:tblBorders>
+          <w:top w:val="none" w:sz="0" w:space="0" w:color="auto"/>
+          <w:left w:val="none" w:sz="0" w:space="0" w:color="auto"/>
+          <w:bottom w:val="none" w:sz="0" w:space="0" w:color="auto"/>
+          <w:right w:val="none" w:sz="0" w:space="0" w:color="auto"/>
+          <w:insideH w:val="none" w:sz="0" w:space="0" w:color="auto"/>
+          <w:insideV w:val="none" w:sz="0" w:space="0" w:color="auto"/>
+        </w:tblBorders>
+        <w:tblLook w:val="04A0" w:firstRow="1" w:lastRow="0" w:firstColumn="1" w:lastColumn="0" w:noHBand="0" w:noVBand="1"/>
+      </w:tblPr>
+      <w:tblGrid>
+        <w:gridCol w:w="4668"/>
+        <w:gridCol w:w="4668"/>
+      </w:tblGrid>
+      <w:tr>
+        <w:trPr>
+          <w:trHeight w:val="3289"/>
+        </w:trPr>
+        <w:tc>
+          <w:tcPr>
+            <w:tcW w:w="4668" w:type="dxa"/>
+          </w:tcPr>
+          <w:p>
+            <w:pPr>
+              <w:ind w:right="-630"/>
+              <w:rPr>
+                <w:b/>
+              </w:rPr>
+            </w:pPr>
+            <w:r>
+              <w:rPr>
+                <w:noProof/>
+              </w:rPr>
+              <w:drawing>
+                <wp:inline distT="0" distB="0" distL="0" distR="0" wp14:anchorId="2C2E8079" wp14:editId="0F037EA6">
+                  <wp:extent cx="2628831" cy="1978925"/>
+                  <wp:effectExtent l="0" t="0" r="635" b="2540"/>
+                  <wp:docPr id="2" name="Picture 2"/>
+                  <wp:cNvGraphicFramePr>
+                    <a:graphicFrameLocks xmlns:a="http://schemas.openxmlformats.org/drawingml/2006/main" noChangeAspect="1"/>
+                  </wp:cNvGraphicFramePr>
+                  <a:graphic xmlns:a="http://schemas.openxmlformats.org/drawingml/2006/main">
+                    <a:graphicData uri="http://schemas.openxmlformats.org/drawingml/2006/picture">
+                      <pic:pic xmlns:pic="http://schemas.openxmlformats.org/drawingml/2006/picture">
+                        <pic:nvPicPr>
+                          <pic:cNvPr id="0" name=""/>
+                          <pic:cNvPicPr/>
+                        </pic:nvPicPr>
+                        <pic:blipFill>
+                          <a:blip r:embed="rId10"/>
+                          <a:stretch>
+                            <a:fillRect/>
+                          </a:stretch>
+                        </pic:blipFill>
+                        <pic:spPr>
+                          <a:xfrm>
+                            <a:off x="0" y="0"/>
+                            <a:ext cx="2630013" cy="1979815"/>
+                          </a:xfrm>
+                          <a:prstGeom prst="rect">
+                            <a:avLst/>
+                          </a:prstGeom>
+                        </pic:spPr>
+                      </pic:pic>
+                    </a:graphicData>
+                  </a:graphic>
+                </wp:inline>
+              </w:drawing>
+            </w:r>
+          </w:p>
+        </w:tc>
+        <w:tc>
+          <w:tcPr>
+            <w:tcW w:w="4668" w:type="dxa"/>
+          </w:tcPr>
+          <w:p>
+            <w:pPr>
+              <w:pStyle w:val="NoSpacing"/>
+            </w:pPr>
+            <w:r>
+              <w:t>Note that the Edwards</w:t>
+            </w:r>
+            <w:r>
+              <w:t xml:space="preserve"> neighborhood</w:t>
+            </w:r>
+            <w:r>
+              <w:t xml:space="preserve"> regression line seems to be heavily influenced by two points with a </w:t>
+            </w:r>
+            <w:proofErr w:type="spellStart"/>
+            <w:r>
+              <w:t>GrLivArea</w:t>
+            </w:r>
+            <w:proofErr w:type="spellEnd"/>
+            <w:r>
+              <w:t xml:space="preserve"> greater than 30.</w:t>
+            </w:r>
+          </w:p>
+        </w:tc>
+      </w:tr>
+    </w:tbl>
+    <w:p>
+      <w:pPr>
+        <w:ind w:right="-630"/>
+        <w:rPr>
+          <w:b/>
+        </w:rPr>
+      </w:pPr>
+    </w:p>
+    <w:p>
+      <w:pPr>
+        <w:ind w:right="-630"/>
+        <w:rPr>
+          <w:b/>
+        </w:rPr>
+      </w:pPr>
+    </w:p>
+    <w:p>
+      <w:pPr>
+        <w:pStyle w:val="Heading2"/>
+      </w:pPr>
+      <w:r>
+        <w:lastRenderedPageBreak/>
+        <w:t xml:space="preserve">Checking Assumptions </w:t>
+      </w:r>
+    </w:p>
+    <w:tbl>
+      <w:tblPr>
+        <w:tblStyle w:val="TableGrid"/>
+        <w:tblW w:w="9614" w:type="dxa"/>
+        <w:tblLook w:val="04A0" w:firstRow="1" w:lastRow="0" w:firstColumn="1" w:lastColumn="0" w:noHBand="0" w:noVBand="1"/>
+      </w:tblPr>
+      <w:tblGrid>
+        <w:gridCol w:w="5557"/>
+        <w:gridCol w:w="4057"/>
+      </w:tblGrid>
+      <w:tr>
+        <w:trPr>
+          <w:trHeight w:val="7400"/>
+        </w:trPr>
+        <w:tc>
+          <w:tcPr>
+            <w:tcW w:w="5557" w:type="dxa"/>
+          </w:tcPr>
+          <w:p>
+            <w:r>
+              <w:rPr>
+                <w:noProof/>
+              </w:rPr>
+              <w:drawing>
+                <wp:inline distT="0" distB="0" distL="0" distR="0" wp14:anchorId="70FCBE42" wp14:editId="2B1BCD09">
+                  <wp:extent cx="3377821" cy="3383624"/>
+                  <wp:effectExtent l="0" t="0" r="0" b="7620"/>
+                  <wp:docPr id="3" name="Picture 3"/>
+                  <wp:cNvGraphicFramePr>
+                    <a:graphicFrameLocks xmlns:a="http://schemas.openxmlformats.org/drawingml/2006/main" noChangeAspect="1"/>
+                  </wp:cNvGraphicFramePr>
+                  <a:graphic xmlns:a="http://schemas.openxmlformats.org/drawingml/2006/main">
+                    <a:graphicData uri="http://schemas.openxmlformats.org/drawingml/2006/picture">
+                      <pic:pic xmlns:pic="http://schemas.openxmlformats.org/drawingml/2006/picture">
+                        <pic:nvPicPr>
+                          <pic:cNvPr id="0" name=""/>
+                          <pic:cNvPicPr/>
+                        </pic:nvPicPr>
+                        <pic:blipFill>
+                          <a:blip r:embed="rId11"/>
+                          <a:stretch>
+                            <a:fillRect/>
+                          </a:stretch>
+                        </pic:blipFill>
+                        <pic:spPr>
+                          <a:xfrm>
+                            <a:off x="0" y="0"/>
+                            <a:ext cx="3378959" cy="3384764"/>
+                          </a:xfrm>
+                          <a:prstGeom prst="rect">
+                            <a:avLst/>
+                          </a:prstGeom>
+                        </pic:spPr>
+                      </pic:pic>
+                    </a:graphicData>
+                  </a:graphic>
+                </wp:inline>
+              </w:drawing>
+            </w:r>
+          </w:p>
+        </w:tc>
+        <w:tc>
+          <w:tcPr>
+            <w:tcW w:w="4057" w:type="dxa"/>
+          </w:tcPr>
+          <w:p>
+            <w:pPr>
+              <w:pStyle w:val="NoSpacing"/>
+            </w:pPr>
+            <w:r>
+              <w:rPr>
+                <w:b/>
+              </w:rPr>
+              <w:t>Normality:</w:t>
+            </w:r>
+            <w:r>
+              <w:t xml:space="preserve"> </w:t>
+            </w:r>
+            <w:r>
+              <w:t xml:space="preserve">The data appears to be normal given the bell shaped distribution in the histogram highlighted in the red box of illustration.  We also see evidence of normality in the </w:t>
+            </w:r>
+            <w:proofErr w:type="spellStart"/>
+            <w:r>
+              <w:t>qqplot</w:t>
+            </w:r>
+            <w:proofErr w:type="spellEnd"/>
+            <w:r>
+              <w:t xml:space="preserve"> in the red box as well. </w:t>
+            </w:r>
+          </w:p>
+          <w:p>
+            <w:pPr>
+              <w:pStyle w:val="NoSpacing"/>
+            </w:pPr>
+          </w:p>
+          <w:p>
+            <w:pPr>
+              <w:pStyle w:val="NoSpacing"/>
+            </w:pPr>
+            <w:r>
+              <w:rPr>
+                <w:b/>
+              </w:rPr>
+              <w:t>Linear Trend:</w:t>
+            </w:r>
+            <w:r>
+              <w:t xml:space="preserve"> The pairwise scatter plot in orange </w:t>
+            </w:r>
+            <w:proofErr w:type="gramStart"/>
+            <w:r>
+              <w:t xml:space="preserve">box </w:t>
+            </w:r>
+            <w:r>
+              <w:t xml:space="preserve"> indicates</w:t>
+            </w:r>
+            <w:proofErr w:type="gramEnd"/>
+            <w:r>
+              <w:t xml:space="preserve"> a strong linear trend</w:t>
+            </w:r>
+            <w:r>
+              <w:t>.</w:t>
+            </w:r>
+          </w:p>
+          <w:p>
+            <w:pPr>
+              <w:pStyle w:val="NoSpacing"/>
+            </w:pPr>
+          </w:p>
+          <w:p>
+            <w:pPr>
+              <w:pStyle w:val="NoSpacing"/>
+            </w:pPr>
+            <w:r>
+              <w:rPr>
+                <w:b/>
+              </w:rPr>
+              <w:t>Equal SD:</w:t>
+            </w:r>
+            <w:r>
+              <w:t xml:space="preserve"> </w:t>
+            </w:r>
+            <w:r>
+              <w:t>There is little evidence from the scat</w:t>
+            </w:r>
+            <w:r>
+              <w:t xml:space="preserve">ter plots of heteroscedasticity and the Residual plot in the blue box shows a nice random cloud. </w:t>
+            </w:r>
+            <w:r>
+              <w:t xml:space="preserve">  </w:t>
+            </w:r>
+          </w:p>
+          <w:p>
+            <w:pPr>
+              <w:pStyle w:val="NoSpacing"/>
+            </w:pPr>
+          </w:p>
+          <w:p>
+            <w:pPr>
+              <w:pStyle w:val="NoSpacing"/>
+              <w:rPr>
+                <w:b/>
+              </w:rPr>
+            </w:pPr>
+            <w:r>
+              <w:rPr>
+                <w:b/>
+              </w:rPr>
+              <w:t>Independence:</w:t>
+            </w:r>
+          </w:p>
+          <w:p>
+            <w:pPr>
+              <w:pStyle w:val="NoSpacing"/>
+            </w:pPr>
+            <w:r>
+              <w:t xml:space="preserve">We will assume the observations are independent. </w:t>
+            </w:r>
+          </w:p>
+          <w:p>
+            <w:pPr>
+              <w:pStyle w:val="NoSpacing"/>
+              <w:rPr>
+                <w:b/>
+              </w:rPr>
+            </w:pPr>
+          </w:p>
+          <w:p>
+            <w:pPr>
+              <w:pStyle w:val="NoSpacing"/>
+              <w:rPr>
+                <w:b/>
+              </w:rPr>
+            </w:pPr>
+            <w:r>
+              <w:rPr>
+                <w:b/>
+              </w:rPr>
+              <w:t>Influential point analysis:</w:t>
+            </w:r>
+          </w:p>
+          <w:p>
+            <w:pPr>
+              <w:pStyle w:val="NoSpacing"/>
+            </w:pPr>
+            <w:r>
+              <w:t xml:space="preserve">We see that we have two points circled in green that have high leverage over the rest of the data.  I believe these are the points above 30 in </w:t>
+            </w:r>
+            <w:proofErr w:type="spellStart"/>
+            <w:r>
+              <w:t>GrLivArea</w:t>
+            </w:r>
+            <w:proofErr w:type="spellEnd"/>
+            <w:r>
+              <w:t xml:space="preserve">. </w:t>
+            </w:r>
+          </w:p>
+          <w:p>
+            <w:pPr>
+              <w:pStyle w:val="NoSpacing"/>
+            </w:pPr>
+          </w:p>
+          <w:p>
+            <w:pPr>
+              <w:pStyle w:val="NoSpacing"/>
+            </w:pPr>
+            <w:r>
+              <w:t>Also, we see that the Cook’s D has a very high point, circled in purple, at 2.5 that is concerning.</w:t>
+            </w:r>
+          </w:p>
+          <w:p/>
+        </w:tc>
+      </w:tr>
+    </w:tbl>
+    <w:p/>
+    <w:p>
+      <w:pPr>
+        <w:pStyle w:val="Heading2"/>
+        <w:rPr>
+          <w:highlight w:val="yellow"/>
+        </w:rPr>
+      </w:pPr>
+      <w:r>
+        <w:rPr>
+          <w:highlight w:val="yellow"/>
+        </w:rPr>
+        <w:t>Comparing Competing Models</w:t>
+      </w:r>
+      <w:r>
+        <w:rPr>
+          <w:highlight w:val="yellow"/>
+        </w:rPr>
+        <w:t xml:space="preserve">  </w:t>
+      </w:r>
+    </w:p>
+    <w:p>
+      <w:r>
+        <w:rPr>
+          <w:highlight w:val="yellow"/>
+        </w:rPr>
+        <w:t>An R-squared of .4785 was obtained as well as an adjusted R-squared of .4714.</w:t>
+      </w:r>
+      <w:r>
+        <w:t xml:space="preserve"> </w:t>
+      </w:r>
+    </w:p>
+    <w:p>
+      <w:pPr>
+        <w:pStyle w:val="Heading2"/>
+      </w:pPr>
+    </w:p>
+    <w:p>
+      <w:pPr>
+        <w:spacing w:after="200" w:line="276" w:lineRule="auto"/>
+        <w:rPr>
+          <w:rFonts w:asciiTheme="majorHAnsi" w:eastAsiaTheme="majorEastAsia" w:hAnsiTheme="majorHAnsi" w:cstheme="majorBidi"/>
+          <w:b/>
+          <w:bCs/>
+          <w:color w:val="4F81BD" w:themeColor="accent1"/>
+          <w:sz w:val="26"/>
+          <w:szCs w:val="26"/>
+        </w:rPr>
+      </w:pPr>
+      <w:r>
+        <w:br w:type="page"/>
+      </w:r>
+    </w:p>
+    <w:p>
+      <w:pPr>
+        <w:pStyle w:val="Heading2"/>
+      </w:pPr>
+      <w:r>
+        <w:lastRenderedPageBreak/>
+        <w:t>Parameters</w:t>
+      </w:r>
+    </w:p>
+    <w:p/>
+    <w:p>
+      <w:r>
+        <w:rPr>
+          <w:noProof/>
+        </w:rPr>
+        <w:drawing>
+          <wp:inline distT="0" distB="0" distL="0" distR="0" wp14:anchorId="4056D45F" wp14:editId="40F1C261">
+            <wp:extent cx="4980953" cy="1580952"/>
+            <wp:effectExtent l="0" t="0" r="0" b="635"/>
+            <wp:docPr id="6" name="Picture 6"/>
+            <wp:cNvGraphicFramePr>
+              <a:graphicFrameLocks xmlns:a="http://schemas.openxmlformats.org/drawingml/2006/main" noChangeAspect="1"/>
+            </wp:cNvGraphicFramePr>
+            <a:graphic xmlns:a="http://schemas.openxmlformats.org/drawingml/2006/main">
+              <a:graphicData uri="http://schemas.openxmlformats.org/drawingml/2006/picture">
+                <pic:pic xmlns:pic="http://schemas.openxmlformats.org/drawingml/2006/picture">
+                  <pic:nvPicPr>
+                    <pic:cNvPr id="0" name=""/>
+                    <pic:cNvPicPr/>
+                  </pic:nvPicPr>
+                  <pic:blipFill>
+                    <a:blip r:embed="rId12"/>
+                    <a:stretch>
+                      <a:fillRect/>
+                    </a:stretch>
+                  </pic:blipFill>
+                  <pic:spPr>
+                    <a:xfrm>
+                      <a:off x="0" y="0"/>
+                      <a:ext cx="4980953" cy="1580952"/>
+                    </a:xfrm>
+                    <a:prstGeom prst="rect">
+                      <a:avLst/>
+                    </a:prstGeom>
+                  </pic:spPr>
+                </pic:pic>
+              </a:graphicData>
+            </a:graphic>
+          </wp:inline>
+        </w:drawing>
+      </w:r>
+    </w:p>
+    <w:p/>
+    <w:p>
+      <w:pPr>
+        <w:rPr>
+          <w:highlight w:val="yellow"/>
+        </w:rPr>
+      </w:pPr>
+      <w:r>
+        <w:rPr>
+          <w:highlight w:val="yellow"/>
+        </w:rPr>
+        <w:t>Estimates</w:t>
+      </w:r>
+    </w:p>
+    <w:p>
+      <w:pPr>
+        <w:rPr>
+          <w:highlight w:val="yellow"/>
+        </w:rPr>
+      </w:pPr>
+      <w:r>
+        <w:rPr>
+          <w:highlight w:val="yellow"/>
+        </w:rPr>
+        <w:t xml:space="preserve">Interpretation </w:t>
+      </w:r>
+    </w:p>
+    <w:p>
+      <w:pPr>
+        <w:rPr>
+          <w:b/>
+        </w:rPr>
+      </w:pPr>
+      <w:r>
+        <w:rPr>
+          <w:highlight w:val="yellow"/>
+        </w:rPr>
+        <w:t>Confidence Intervals</w:t>
+      </w:r>
+      <w:r>
+        <w:t xml:space="preserve"> </w:t>
+      </w:r>
+    </w:p>
+    <w:p>
+      <w:pPr>
+        <w:rPr>
+          <w:b/>
+        </w:rPr>
+      </w:pPr>
+    </w:p>
+    <w:p>
+      <w:pPr>
+        <w:pStyle w:val="Heading2"/>
+      </w:pPr>
+      <w:r>
+        <w:t>Conclusion</w:t>
+      </w:r>
+    </w:p>
+    <w:p>
+      <w:proofErr w:type="gramStart"/>
+      <w:r>
+        <w:rPr>
+          <w:highlight w:val="yellow"/>
+        </w:rPr>
+        <w:t>A short summary of the analysis.</w:t>
+      </w:r>
+      <w:proofErr w:type="gramEnd"/>
+    </w:p>
+    <w:p>
+      <w:r>
         <w:tab/>
       </w:r>
-      <w:r>
-        <w:rPr>
+    </w:p>
+    <w:p/>
+    <w:p/>
+    <w:p>
+      <w:pPr>
+        <w:spacing w:after="200" w:line="276" w:lineRule="auto"/>
+        <w:rPr>
+          <w:rFonts w:asciiTheme="majorHAnsi" w:eastAsiaTheme="majorEastAsia" w:hAnsiTheme="majorHAnsi" w:cstheme="majorBidi"/>
           <w:b/>
+          <w:bCs/>
+          <w:color w:val="365F91" w:themeColor="accent1" w:themeShade="BF"/>
+          <w:sz w:val="28"/>
+          <w:szCs w:val="28"/>
+        </w:rPr>
+      </w:pPr>
+      <w:r>
+        <w:br w:type="page"/>
+      </w:r>
+    </w:p>
+    <w:p>
+      <w:pPr>
+        <w:pStyle w:val="Heading1"/>
+      </w:pPr>
+      <w:r>
+        <w:lastRenderedPageBreak/>
+        <w:t>Analysis Question 2</w:t>
+      </w:r>
+    </w:p>
+    <w:p>
+      <w:pPr>
+        <w:pStyle w:val="Heading2"/>
+      </w:pPr>
+      <w:r>
+        <w:t xml:space="preserve">Restatement of Problem </w:t>
+      </w:r>
+    </w:p>
+    <w:p>
+      <w:pPr>
+        <w:ind w:firstLine="720"/>
+      </w:pPr>
+    </w:p>
+    <w:p>
+      <w:pPr>
+        <w:pStyle w:val="Heading2"/>
+      </w:pPr>
+      <w:r>
+        <w:t>Model Selection</w:t>
+      </w:r>
+    </w:p>
+    <w:p>
+      <w:r>
+        <w:tab/>
+      </w:r>
+      <w:r>
+        <w:tab/>
+        <w:t>Type of Selection</w:t>
+      </w:r>
+    </w:p>
+    <w:p>
+      <w:pPr>
+        <w:ind w:right="-630"/>
+      </w:pPr>
+      <w:r>
+        <w:tab/>
+      </w:r>
+      <w:r>
+        <w:tab/>
+      </w:r>
+      <w:r>
+        <w:tab/>
+        <w:t>Stepwise</w:t>
+      </w:r>
+    </w:p>
+    <w:p>
+      <w:pPr>
+        <w:ind w:left="1440" w:right="-630" w:firstLine="720"/>
+      </w:pPr>
+      <w:r>
+        <w:t>Forward</w:t>
+      </w:r>
+    </w:p>
+    <w:p>
+      <w:pPr>
+        <w:ind w:left="1440" w:right="-630" w:firstLine="720"/>
+      </w:pPr>
+      <w:r>
+        <w:t>Backward</w:t>
+      </w:r>
+    </w:p>
+    <w:p>
+      <w:pPr>
+        <w:ind w:left="1440" w:right="-630" w:firstLine="720"/>
+      </w:pPr>
+      <w:r>
+        <w:t xml:space="preserve">Custom </w:t>
+      </w:r>
+      <w:r>
+        <w:tab/>
+      </w:r>
+      <w:r>
+        <w:tab/>
+      </w:r>
+      <w:r>
+        <w:rPr>
+          <w:b/>
         </w:rPr>
         <w:t xml:space="preserve"> </w:t>
       </w:r>
@@ -411,59 +1115,48 @@
           <w:b/>
         </w:rPr>
       </w:pPr>
+    </w:p>
+    <w:p>
+      <w:pPr>
+        <w:pStyle w:val="Heading2"/>
+      </w:pPr>
+      <w:r>
+        <w:t xml:space="preserve">Checking Assumptions </w:t>
+      </w:r>
+    </w:p>
+    <w:p>
+      <w:pPr>
+        <w:ind w:right="-630"/>
+      </w:pPr>
       <w:r>
         <w:rPr>
           <w:b/>
         </w:rPr>
         <w:tab/>
       </w:r>
-      <w:bookmarkStart w:id="0" w:name="_GoBack"/>
-      <w:bookmarkEnd w:id="0"/>
+      <w:r>
+        <w:rPr>
+          <w:b/>
+        </w:rPr>
+        <w:tab/>
+      </w:r>
+      <w:r>
+        <w:rPr>
+          <w:b/>
+        </w:rPr>
+        <w:tab/>
+      </w:r>
+      <w:r>
+        <w:t>Residual Plots</w:t>
+      </w:r>
     </w:p>
     <w:p>
       <w:pPr>
         <w:ind w:right="-630"/>
-        <w:rPr>
-          <w:b/>
-        </w:rPr>
-      </w:pPr>
-    </w:p>
-    <w:p>
-      <w:pPr>
-        <w:pStyle w:val="Heading2"/>
       </w:pPr>
       <w:r>
         <w:tab/>
-        <w:t xml:space="preserve">Checking Assumptions </w:t>
-      </w:r>
-    </w:p>
-    <w:p>
-      <w:pPr>
-        <w:ind w:right="-630"/>
-      </w:pPr>
-      <w:r>
-        <w:rPr>
-          <w:b/>
-        </w:rPr>
-        <w:tab/>
-      </w:r>
-      <w:r>
-        <w:rPr>
-          <w:b/>
-        </w:rPr>
-        <w:tab/>
-      </w:r>
-      <w:r>
-        <w:t>Residual Plots</w:t>
-      </w:r>
-      <w:r>
-        <w:t xml:space="preserve"> </w:t>
-      </w:r>
-    </w:p>
-    <w:p>
-      <w:pPr>
-        <w:ind w:right="-630"/>
-      </w:pPr>
+      </w:r>
       <w:r>
         <w:tab/>
       </w:r>
@@ -481,299 +1174,6 @@
       </w:r>
       <w:r>
         <w:tab/>
-        <w:t>Make sure to address each assumption.</w:t>
-      </w:r>
-    </w:p>
-    <w:p>
-      <w:pPr>
-        <w:ind w:right="-630"/>
-      </w:pPr>
-    </w:p>
-    <w:p>
-      <w:pPr>
-        <w:pStyle w:val="Heading2"/>
-      </w:pPr>
-      <w:r>
-        <w:tab/>
-        <w:t>Comparing Competing Models</w:t>
-      </w:r>
-    </w:p>
-    <w:p>
-      <w:r>
-        <w:tab/>
-      </w:r>
-      <w:r>
-        <w:tab/>
-      </w:r>
-      <w:proofErr w:type="spellStart"/>
-      <w:r>
-        <w:t>Adj</w:t>
-      </w:r>
-      <w:proofErr w:type="spellEnd"/>
-      <w:r>
-        <w:t xml:space="preserve"> R</w:t>
-      </w:r>
-      <w:r>
-        <w:rPr>
-          <w:vertAlign w:val="superscript"/>
-        </w:rPr>
-        <w:t>2</w:t>
-      </w:r>
-      <w:r>
-        <w:t xml:space="preserve">  </w:t>
-      </w:r>
-    </w:p>
-    <w:p>
-      <w:r>
-        <w:tab/>
-      </w:r>
-      <w:r>
-        <w:tab/>
-        <w:t xml:space="preserve">Internal CV Press  </w:t>
-      </w:r>
-    </w:p>
-    <w:p>
-      <w:r>
-        <w:tab/>
-      </w:r>
-    </w:p>
-    <w:p>
-      <w:pPr>
-        <w:pStyle w:val="Heading2"/>
-      </w:pPr>
-      <w:r>
-        <w:tab/>
-        <w:t>Parameters</w:t>
-      </w:r>
-    </w:p>
-    <w:p>
-      <w:r>
-        <w:tab/>
-      </w:r>
-      <w:r>
-        <w:tab/>
-        <w:t>Estimates</w:t>
-      </w:r>
-    </w:p>
-    <w:p>
-      <w:r>
-        <w:tab/>
-      </w:r>
-      <w:r>
-        <w:tab/>
-        <w:t xml:space="preserve">Interpretation </w:t>
-      </w:r>
-    </w:p>
-    <w:p>
-      <w:pPr>
-        <w:rPr>
-          <w:b/>
-        </w:rPr>
-      </w:pPr>
-      <w:r>
-        <w:tab/>
-      </w:r>
-      <w:r>
-        <w:tab/>
-        <w:t xml:space="preserve">Confidence Intervals </w:t>
-      </w:r>
-    </w:p>
-    <w:p>
-      <w:pPr>
-        <w:rPr>
-          <w:b/>
-        </w:rPr>
-      </w:pPr>
-    </w:p>
-    <w:p>
-      <w:pPr>
-        <w:pStyle w:val="Heading2"/>
-        <w:ind w:firstLine="720"/>
-      </w:pPr>
-      <w:r>
-        <w:t>Conclusion</w:t>
-      </w:r>
-    </w:p>
-    <w:p>
-      <w:pPr>
-        <w:ind w:firstLine="720"/>
-      </w:pPr>
-      <w:r>
-        <w:tab/>
-      </w:r>
-      <w:proofErr w:type="gramStart"/>
-      <w:r>
-        <w:t>A short summary of the analysis.</w:t>
-      </w:r>
-      <w:proofErr w:type="gramEnd"/>
-    </w:p>
-    <w:p>
-      <w:r>
-        <w:tab/>
-      </w:r>
-    </w:p>
-    <w:p/>
-    <w:p/>
-    <w:p>
-      <w:pPr>
-        <w:pStyle w:val="Heading1"/>
-      </w:pPr>
-      <w:r>
-        <w:t>Analysis Question 2</w:t>
-      </w:r>
-    </w:p>
-    <w:p>
-      <w:pPr>
-        <w:pStyle w:val="Heading2"/>
-      </w:pPr>
-      <w:r>
-        <w:t xml:space="preserve">Restatement of Problem </w:t>
-      </w:r>
-    </w:p>
-    <w:p>
-      <w:pPr>
-        <w:ind w:firstLine="720"/>
-      </w:pPr>
-    </w:p>
-    <w:p>
-      <w:pPr>
-        <w:pStyle w:val="Heading2"/>
-      </w:pPr>
-      <w:r>
-        <w:lastRenderedPageBreak/>
-        <w:t>Model Selection</w:t>
-      </w:r>
-    </w:p>
-    <w:p>
-      <w:r>
-        <w:tab/>
-      </w:r>
-      <w:r>
-        <w:tab/>
-        <w:t>Type of Selection</w:t>
-      </w:r>
-    </w:p>
-    <w:p>
-      <w:pPr>
-        <w:ind w:right="-630"/>
-      </w:pPr>
-      <w:r>
-        <w:tab/>
-      </w:r>
-      <w:r>
-        <w:tab/>
-      </w:r>
-      <w:r>
-        <w:tab/>
-        <w:t>Stepwise</w:t>
-      </w:r>
-    </w:p>
-    <w:p>
-      <w:pPr>
-        <w:ind w:left="1440" w:right="-630" w:firstLine="720"/>
-      </w:pPr>
-      <w:r>
-        <w:t>Forward</w:t>
-      </w:r>
-    </w:p>
-    <w:p>
-      <w:pPr>
-        <w:ind w:left="1440" w:right="-630" w:firstLine="720"/>
-      </w:pPr>
-      <w:r>
-        <w:t>Backward</w:t>
-      </w:r>
-    </w:p>
-    <w:p>
-      <w:pPr>
-        <w:ind w:left="1440" w:right="-630" w:firstLine="720"/>
-      </w:pPr>
-      <w:r>
-        <w:t xml:space="preserve">Custom </w:t>
-      </w:r>
-      <w:r>
-        <w:tab/>
-      </w:r>
-      <w:r>
-        <w:tab/>
-      </w:r>
-      <w:r>
-        <w:rPr>
-          <w:b/>
-        </w:rPr>
-        <w:t xml:space="preserve"> </w:t>
-      </w:r>
-    </w:p>
-    <w:p>
-      <w:pPr>
-        <w:ind w:right="-630"/>
-        <w:rPr>
-          <w:b/>
-        </w:rPr>
-      </w:pPr>
-    </w:p>
-    <w:p>
-      <w:pPr>
-        <w:pStyle w:val="Heading2"/>
-      </w:pPr>
-      <w:r>
-        <w:tab/>
-      </w:r>
-      <w:r>
-        <w:tab/>
-        <w:t xml:space="preserve">Checking Assumptions </w:t>
-      </w:r>
-    </w:p>
-    <w:p>
-      <w:pPr>
-        <w:ind w:right="-630"/>
-      </w:pPr>
-      <w:r>
-        <w:rPr>
-          <w:b/>
-        </w:rPr>
-        <w:tab/>
-      </w:r>
-      <w:r>
-        <w:rPr>
-          <w:b/>
-        </w:rPr>
-        <w:tab/>
-      </w:r>
-      <w:r>
-        <w:rPr>
-          <w:b/>
-        </w:rPr>
-        <w:tab/>
-      </w:r>
-      <w:r>
-        <w:t>Residual Plots</w:t>
-      </w:r>
-    </w:p>
-    <w:p>
-      <w:pPr>
-        <w:ind w:right="-630"/>
-      </w:pPr>
-      <w:r>
-        <w:tab/>
-      </w:r>
-      <w:r>
-        <w:tab/>
-      </w:r>
-      <w:r>
-        <w:tab/>
-        <w:t>Influential point analysis (Cook’s D and Leverage)</w:t>
-      </w:r>
-    </w:p>
-    <w:p>
-      <w:pPr>
-        <w:ind w:right="-630"/>
-      </w:pPr>
-      <w:r>
-        <w:tab/>
-      </w:r>
-      <w:r>
-        <w:tab/>
       </w:r>
       <w:r>
         <w:tab/>
@@ -793,10 +1193,6 @@
         <w:pStyle w:val="Heading2"/>
       </w:pPr>
       <w:r>
-        <w:tab/>
-      </w:r>
-      <w:r>
-        <w:tab/>
         <w:t>Comparing Competing Models</w:t>
       </w:r>
     </w:p>
@@ -865,38 +1261,117 @@
         <w:pStyle w:val="Heading2"/>
       </w:pPr>
       <w:r>
+        <w:t xml:space="preserve">Conclusion: A short summary of the analysis.  </w:t>
+      </w:r>
+    </w:p>
+    <w:p>
+      <w:r>
         <w:tab/>
       </w:r>
-      <w:r>
-        <w:tab/>
-        <w:t xml:space="preserve">Conclusion: A short summary of the analysis.  </w:t>
-      </w:r>
-    </w:p>
-    <w:p>
-      <w:r>
-        <w:tab/>
-      </w:r>
     </w:p>
     <w:p/>
     <w:p>
       <w:pPr>
+        <w:spacing w:after="200" w:line="276" w:lineRule="auto"/>
+        <w:rPr>
+          <w:rFonts w:asciiTheme="majorHAnsi" w:eastAsiaTheme="majorEastAsia" w:hAnsiTheme="majorHAnsi" w:cstheme="majorBidi"/>
+          <w:b/>
+          <w:bCs/>
+          <w:color w:val="365F91" w:themeColor="accent1" w:themeShade="BF"/>
+          <w:sz w:val="28"/>
+          <w:szCs w:val="28"/>
+        </w:rPr>
+      </w:pPr>
+      <w:r>
+        <w:br w:type="page"/>
+      </w:r>
+    </w:p>
+    <w:p>
+      <w:pPr>
         <w:pStyle w:val="Heading1"/>
       </w:pPr>
       <w:r>
+        <w:lastRenderedPageBreak/>
         <w:t>Appendix</w:t>
       </w:r>
     </w:p>
-    <w:p>
-      <w:pPr>
-        <w:ind w:firstLine="720"/>
-      </w:pPr>
-      <w:r>
-        <w:tab/>
-        <w:t xml:space="preserve">Well commented SAS Code for Analysis 1 and 2 </w:t>
-      </w:r>
-    </w:p>
     <w:p/>
+    <w:p>
+      <w:pPr>
+        <w:pStyle w:val="Heading2"/>
+      </w:pPr>
+      <w:r>
+        <w:t>Question 1 Code:</w:t>
+      </w:r>
+    </w:p>
+    <w:p/>
+    <w:p>
+      <w:r>
+        <w:rPr>
+          <w:noProof/>
+        </w:rPr>
+        <w:drawing>
+          <wp:inline distT="0" distB="0" distL="0" distR="0" wp14:anchorId="40BAF854" wp14:editId="1E94D475">
+            <wp:extent cx="5943600" cy="6041390"/>
+            <wp:effectExtent l="0" t="0" r="0" b="0"/>
+            <wp:docPr id="5" name="Picture 5"/>
+            <wp:cNvGraphicFramePr>
+              <a:graphicFrameLocks xmlns:a="http://schemas.openxmlformats.org/drawingml/2006/main" noChangeAspect="1"/>
+            </wp:cNvGraphicFramePr>
+            <a:graphic xmlns:a="http://schemas.openxmlformats.org/drawingml/2006/main">
+              <a:graphicData uri="http://schemas.openxmlformats.org/drawingml/2006/picture">
+                <pic:pic xmlns:pic="http://schemas.openxmlformats.org/drawingml/2006/picture">
+                  <pic:nvPicPr>
+                    <pic:cNvPr id="0" name=""/>
+                    <pic:cNvPicPr/>
+                  </pic:nvPicPr>
+                  <pic:blipFill>
+                    <a:blip r:embed="rId13"/>
+                    <a:stretch>
+                      <a:fillRect/>
+                    </a:stretch>
+                  </pic:blipFill>
+                  <pic:spPr>
+                    <a:xfrm>
+                      <a:off x="0" y="0"/>
+                      <a:ext cx="5943600" cy="6041390"/>
+                    </a:xfrm>
+                    <a:prstGeom prst="rect">
+                      <a:avLst/>
+                    </a:prstGeom>
+                  </pic:spPr>
+                </pic:pic>
+              </a:graphicData>
+            </a:graphic>
+          </wp:inline>
+        </w:drawing>
+      </w:r>
+    </w:p>
+    <w:p/>
+    <w:p>
+      <w:pPr>
+        <w:pStyle w:val="Heading2"/>
+      </w:pPr>
+    </w:p>
+    <w:p>
+      <w:pPr>
+        <w:pStyle w:val="Heading2"/>
+      </w:pPr>
+      <w:r>
+        <w:t xml:space="preserve">Question 2 </w:t>
+      </w:r>
+      <w:proofErr w:type="gramStart"/>
+      <w:r>
+        <w:t>Code</w:t>
+      </w:r>
+      <w:proofErr w:type="gramEnd"/>
+      <w:r>
+        <w:t>:</w:t>
+      </w:r>
+    </w:p>
     <w:sectPr>
+      <w:headerReference w:type="default" r:id="rId14"/>
+      <w:footerReference w:type="default" r:id="rId15"/>
       <w:pgSz w:w="12240" w:h="15840"/>
       <w:pgMar w:top="1440" w:right="1440" w:bottom="1440" w:left="1440" w:header="720" w:footer="720" w:gutter="0"/>
       <w:cols w:space="720"/>
@@ -904,6 +1379,136 @@
     </w:sectPr>
   </w:body>
 </w:document>
+</file>
+
+<file path=word/endnotes.xml><?xml version="1.0" encoding="utf-8"?>
+<w:endnotes xmlns:wpc="http://schemas.microsoft.com/office/word/2010/wordprocessingCanvas" xmlns:mc="http://schemas.openxmlformats.org/markup-compatibility/2006" xmlns:o="urn:schemas-microsoft-com:office:office" xmlns:r="http://schemas.openxmlformats.org/officeDocument/2006/relationships" xmlns:m="http://schemas.openxmlformats.org/officeDocument/2006/math" xmlns:v="urn:schemas-microsoft-com:vml" xmlns:wp14="http://schemas.microsoft.com/office/word/2010/wordprocessingDrawing" xmlns:wp="http://schemas.openxmlformats.org/drawingml/2006/wordprocessingDrawing" xmlns:w10="urn:schemas-microsoft-com:office:word" xmlns:w="http://schemas.openxmlformats.org/wordprocessingml/2006/main" xmlns:w14="http://schemas.microsoft.com/office/word/2010/wordml" xmlns:wpg="http://schemas.microsoft.com/office/word/2010/wordprocessingGroup" xmlns:wpi="http://schemas.microsoft.com/office/word/2010/wordprocessingInk" xmlns:wne="http://schemas.microsoft.com/office/word/2006/wordml" xmlns:wps="http://schemas.microsoft.com/office/word/2010/wordprocessingShape" mc:Ignorable="w14 wp14">
+  <w:endnote w:type="separator" w:id="-1">
+    <w:p>
+      <w:r>
+        <w:separator/>
+      </w:r>
+    </w:p>
+  </w:endnote>
+  <w:endnote w:type="continuationSeparator" w:id="0">
+    <w:p>
+      <w:r>
+        <w:continuationSeparator/>
+      </w:r>
+    </w:p>
+  </w:endnote>
+</w:endnotes>
+</file>
+
+<file path=word/footer1.xml><?xml version="1.0" encoding="utf-8"?>
+<w:ftr xmlns:wpc="http://schemas.microsoft.com/office/word/2010/wordprocessingCanvas" xmlns:mc="http://schemas.openxmlformats.org/markup-compatibility/2006" xmlns:o="urn:schemas-microsoft-com:office:office" xmlns:r="http://schemas.openxmlformats.org/officeDocument/2006/relationships" xmlns:m="http://schemas.openxmlformats.org/officeDocument/2006/math" xmlns:v="urn:schemas-microsoft-com:vml" xmlns:wp14="http://schemas.microsoft.com/office/word/2010/wordprocessingDrawing" xmlns:wp="http://schemas.openxmlformats.org/drawingml/2006/wordprocessingDrawing" xmlns:w10="urn:schemas-microsoft-com:office:word" xmlns:w="http://schemas.openxmlformats.org/wordprocessingml/2006/main" xmlns:w14="http://schemas.microsoft.com/office/word/2010/wordml" xmlns:wpg="http://schemas.microsoft.com/office/word/2010/wordprocessingGroup" xmlns:wpi="http://schemas.microsoft.com/office/word/2010/wordprocessingInk" xmlns:wne="http://schemas.microsoft.com/office/word/2006/wordml" xmlns:wps="http://schemas.microsoft.com/office/word/2010/wordprocessingShape" mc:Ignorable="w14 wp14">
+  <w:sdt>
+    <w:sdtPr>
+      <w:id w:val="1883059008"/>
+      <w:docPartObj>
+        <w:docPartGallery w:val="Page Numbers (Bottom of Page)"/>
+        <w:docPartUnique/>
+      </w:docPartObj>
+    </w:sdtPr>
+    <w:sdtEndPr>
+      <w:rPr>
+        <w:noProof/>
+      </w:rPr>
+    </w:sdtEndPr>
+    <w:sdtContent>
+      <w:p>
+        <w:pPr>
+          <w:pStyle w:val="Footer"/>
+          <w:jc w:val="right"/>
+        </w:pPr>
+        <w:r>
+          <w:fldChar w:fldCharType="begin"/>
+        </w:r>
+        <w:r>
+          <w:instrText xml:space="preserve"> PAGE   \* MERGEFORMAT </w:instrText>
+        </w:r>
+        <w:r>
+          <w:fldChar w:fldCharType="separate"/>
+        </w:r>
+        <w:r>
+          <w:rPr>
+            <w:noProof/>
+          </w:rPr>
+          <w:t>1</w:t>
+        </w:r>
+        <w:r>
+          <w:rPr>
+            <w:noProof/>
+          </w:rPr>
+          <w:fldChar w:fldCharType="end"/>
+        </w:r>
+      </w:p>
+    </w:sdtContent>
+  </w:sdt>
+  <w:p>
+    <w:pPr>
+      <w:pStyle w:val="Footer"/>
+    </w:pPr>
+  </w:p>
+</w:ftr>
+</file>
+
+<file path=word/footnotes.xml><?xml version="1.0" encoding="utf-8"?>
+<w:footnotes xmlns:wpc="http://schemas.microsoft.com/office/word/2010/wordprocessingCanvas" xmlns:mc="http://schemas.openxmlformats.org/markup-compatibility/2006" xmlns:o="urn:schemas-microsoft-com:office:office" xmlns:r="http://schemas.openxmlformats.org/officeDocument/2006/relationships" xmlns:m="http://schemas.openxmlformats.org/officeDocument/2006/math" xmlns:v="urn:schemas-microsoft-com:vml" xmlns:wp14="http://schemas.microsoft.com/office/word/2010/wordprocessingDrawing" xmlns:wp="http://schemas.openxmlformats.org/drawingml/2006/wordprocessingDrawing" xmlns:w10="urn:schemas-microsoft-com:office:word" xmlns:w="http://schemas.openxmlformats.org/wordprocessingml/2006/main" xmlns:w14="http://schemas.microsoft.com/office/word/2010/wordml" xmlns:wpg="http://schemas.microsoft.com/office/word/2010/wordprocessingGroup" xmlns:wpi="http://schemas.microsoft.com/office/word/2010/wordprocessingInk" xmlns:wne="http://schemas.microsoft.com/office/word/2006/wordml" xmlns:wps="http://schemas.microsoft.com/office/word/2010/wordprocessingShape" mc:Ignorable="w14 wp14">
+  <w:footnote w:type="separator" w:id="-1">
+    <w:p>
+      <w:r>
+        <w:separator/>
+      </w:r>
+    </w:p>
+  </w:footnote>
+  <w:footnote w:type="continuationSeparator" w:id="0">
+    <w:p>
+      <w:r>
+        <w:continuationSeparator/>
+      </w:r>
+    </w:p>
+  </w:footnote>
+</w:footnotes>
+</file>
+
+<file path=word/header1.xml><?xml version="1.0" encoding="utf-8"?>
+<w:hdr xmlns:wpc="http://schemas.microsoft.com/office/word/2010/wordprocessingCanvas" xmlns:mc="http://schemas.openxmlformats.org/markup-compatibility/2006" xmlns:o="urn:schemas-microsoft-com:office:office" xmlns:r="http://schemas.openxmlformats.org/officeDocument/2006/relationships" xmlns:m="http://schemas.openxmlformats.org/officeDocument/2006/math" xmlns:v="urn:schemas-microsoft-com:vml" xmlns:wp14="http://schemas.microsoft.com/office/word/2010/wordprocessingDrawing" xmlns:wp="http://schemas.openxmlformats.org/drawingml/2006/wordprocessingDrawing" xmlns:w10="urn:schemas-microsoft-com:office:word" xmlns:w="http://schemas.openxmlformats.org/wordprocessingml/2006/main" xmlns:w14="http://schemas.microsoft.com/office/word/2010/wordml" xmlns:wpg="http://schemas.microsoft.com/office/word/2010/wordprocessingGroup" xmlns:wpi="http://schemas.microsoft.com/office/word/2010/wordprocessingInk" xmlns:wne="http://schemas.microsoft.com/office/word/2006/wordml" xmlns:wps="http://schemas.microsoft.com/office/word/2010/wordprocessingShape" mc:Ignorable="w14 wp14">
+  <w:p>
+    <w:pPr>
+      <w:pStyle w:val="Header"/>
+    </w:pPr>
+    <w:r>
+      <w:t xml:space="preserve">Authors: </w:t>
+    </w:r>
+    <w:proofErr w:type="spellStart"/>
+    <w:r>
+      <w:t>JLin</w:t>
+    </w:r>
+    <w:proofErr w:type="spellEnd"/>
+    <w:r>
+      <w:t xml:space="preserve">, </w:t>
+    </w:r>
+    <w:proofErr w:type="spellStart"/>
+    <w:r>
+      <w:t>JMarin</w:t>
+    </w:r>
+    <w:proofErr w:type="spellEnd"/>
+    <w:r>
+      <w:t xml:space="preserve">, </w:t>
+    </w:r>
+    <w:proofErr w:type="spellStart"/>
+    <w:r>
+      <w:t>NLara</w:t>
+    </w:r>
+    <w:proofErr w:type="spellEnd"/>
+  </w:p>
+  <w:p>
+    <w:pPr>
+      <w:pStyle w:val="Header"/>
+    </w:pPr>
+  </w:p>
+</w:hdr>
 </file>
 
 <file path=word/styles.xml><?xml version="1.0" encoding="utf-8"?>
@@ -1124,7 +1729,6 @@
   <w:style w:type="character" w:default="1" w:styleId="DefaultParagraphFont">
     <w:name w:val="Default Paragraph Font"/>
     <w:uiPriority w:val="1"/>
-    <w:semiHidden/>
     <w:unhideWhenUsed/>
   </w:style>
   <w:style w:type="table" w:default="1" w:styleId="TableNormal">
@@ -1201,6 +1805,116 @@
     <w:rPr>
       <w:color w:val="0000FF" w:themeColor="hyperlink"/>
       <w:u w:val="single"/>
+    </w:rPr>
+  </w:style>
+  <w:style w:type="paragraph" w:styleId="BalloonText">
+    <w:name w:val="Balloon Text"/>
+    <w:basedOn w:val="Normal"/>
+    <w:link w:val="BalloonTextChar"/>
+    <w:uiPriority w:val="99"/>
+    <w:semiHidden/>
+    <w:unhideWhenUsed/>
+    <w:rsid w:val="00DF06B9"/>
+    <w:rPr>
+      <w:rFonts w:ascii="Tahoma" w:hAnsi="Tahoma" w:cs="Tahoma"/>
+      <w:sz w:val="16"/>
+      <w:szCs w:val="16"/>
+    </w:rPr>
+  </w:style>
+  <w:style w:type="character" w:customStyle="1" w:styleId="BalloonTextChar">
+    <w:name w:val="Balloon Text Char"/>
+    <w:basedOn w:val="DefaultParagraphFont"/>
+    <w:link w:val="BalloonText"/>
+    <w:uiPriority w:val="99"/>
+    <w:semiHidden/>
+    <w:rsid w:val="00DF06B9"/>
+    <w:rPr>
+      <w:rFonts w:ascii="Tahoma" w:hAnsi="Tahoma" w:cs="Tahoma"/>
+      <w:sz w:val="16"/>
+      <w:szCs w:val="16"/>
+    </w:rPr>
+  </w:style>
+  <w:style w:type="table" w:styleId="TableGrid">
+    <w:name w:val="Table Grid"/>
+    <w:basedOn w:val="TableNormal"/>
+    <w:uiPriority w:val="59"/>
+    <w:unhideWhenUsed/>
+    <w:rsid w:val="00DF06B9"/>
+    <w:pPr>
+      <w:spacing w:after="0" w:line="240" w:lineRule="auto"/>
+    </w:pPr>
+    <w:tblPr>
+      <w:tblBorders>
+        <w:top w:val="single" w:sz="4" w:space="0" w:color="auto"/>
+        <w:left w:val="single" w:sz="4" w:space="0" w:color="auto"/>
+        <w:bottom w:val="single" w:sz="4" w:space="0" w:color="auto"/>
+        <w:right w:val="single" w:sz="4" w:space="0" w:color="auto"/>
+        <w:insideH w:val="single" w:sz="4" w:space="0" w:color="auto"/>
+        <w:insideV w:val="single" w:sz="4" w:space="0" w:color="auto"/>
+      </w:tblBorders>
+    </w:tblPr>
+  </w:style>
+  <w:style w:type="paragraph" w:styleId="NoSpacing">
+    <w:name w:val="No Spacing"/>
+    <w:uiPriority w:val="1"/>
+    <w:qFormat/>
+    <w:rsid w:val="00DF06B9"/>
+    <w:pPr>
+      <w:spacing w:after="0" w:line="240" w:lineRule="auto"/>
+    </w:pPr>
+    <w:rPr>
+      <w:sz w:val="24"/>
+      <w:szCs w:val="24"/>
+    </w:rPr>
+  </w:style>
+  <w:style w:type="paragraph" w:styleId="Header">
+    <w:name w:val="header"/>
+    <w:basedOn w:val="Normal"/>
+    <w:link w:val="HeaderChar"/>
+    <w:uiPriority w:val="99"/>
+    <w:unhideWhenUsed/>
+    <w:rsid w:val="002C0882"/>
+    <w:pPr>
+      <w:tabs>
+        <w:tab w:val="center" w:pos="4680"/>
+        <w:tab w:val="right" w:pos="9360"/>
+      </w:tabs>
+    </w:pPr>
+  </w:style>
+  <w:style w:type="character" w:customStyle="1" w:styleId="HeaderChar">
+    <w:name w:val="Header Char"/>
+    <w:basedOn w:val="DefaultParagraphFont"/>
+    <w:link w:val="Header"/>
+    <w:uiPriority w:val="99"/>
+    <w:rsid w:val="002C0882"/>
+    <w:rPr>
+      <w:sz w:val="24"/>
+      <w:szCs w:val="24"/>
+    </w:rPr>
+  </w:style>
+  <w:style w:type="paragraph" w:styleId="Footer">
+    <w:name w:val="footer"/>
+    <w:basedOn w:val="Normal"/>
+    <w:link w:val="FooterChar"/>
+    <w:uiPriority w:val="99"/>
+    <w:unhideWhenUsed/>
+    <w:rsid w:val="002C0882"/>
+    <w:pPr>
+      <w:tabs>
+        <w:tab w:val="center" w:pos="4680"/>
+        <w:tab w:val="right" w:pos="9360"/>
+      </w:tabs>
+    </w:pPr>
+  </w:style>
+  <w:style w:type="character" w:customStyle="1" w:styleId="FooterChar">
+    <w:name w:val="Footer Char"/>
+    <w:basedOn w:val="DefaultParagraphFont"/>
+    <w:link w:val="Footer"/>
+    <w:uiPriority w:val="99"/>
+    <w:rsid w:val="002C0882"/>
+    <w:rPr>
+      <w:sz w:val="24"/>
+      <w:szCs w:val="24"/>
     </w:rPr>
   </w:style>
 </w:styles>
@@ -1424,7 +2138,6 @@
   <w:style w:type="character" w:default="1" w:styleId="DefaultParagraphFont">
     <w:name w:val="Default Paragraph Font"/>
     <w:uiPriority w:val="1"/>
-    <w:semiHidden/>
     <w:unhideWhenUsed/>
   </w:style>
   <w:style w:type="table" w:default="1" w:styleId="TableNormal">
@@ -1503,7 +2216,601 @@
       <w:u w:val="single"/>
     </w:rPr>
   </w:style>
+  <w:style w:type="paragraph" w:styleId="BalloonText">
+    <w:name w:val="Balloon Text"/>
+    <w:basedOn w:val="Normal"/>
+    <w:link w:val="BalloonTextChar"/>
+    <w:uiPriority w:val="99"/>
+    <w:semiHidden/>
+    <w:unhideWhenUsed/>
+    <w:rsid w:val="00DF06B9"/>
+    <w:rPr>
+      <w:rFonts w:ascii="Tahoma" w:hAnsi="Tahoma" w:cs="Tahoma"/>
+      <w:sz w:val="16"/>
+      <w:szCs w:val="16"/>
+    </w:rPr>
+  </w:style>
+  <w:style w:type="character" w:customStyle="1" w:styleId="BalloonTextChar">
+    <w:name w:val="Balloon Text Char"/>
+    <w:basedOn w:val="DefaultParagraphFont"/>
+    <w:link w:val="BalloonText"/>
+    <w:uiPriority w:val="99"/>
+    <w:semiHidden/>
+    <w:rsid w:val="00DF06B9"/>
+    <w:rPr>
+      <w:rFonts w:ascii="Tahoma" w:hAnsi="Tahoma" w:cs="Tahoma"/>
+      <w:sz w:val="16"/>
+      <w:szCs w:val="16"/>
+    </w:rPr>
+  </w:style>
+  <w:style w:type="table" w:styleId="TableGrid">
+    <w:name w:val="Table Grid"/>
+    <w:basedOn w:val="TableNormal"/>
+    <w:uiPriority w:val="59"/>
+    <w:unhideWhenUsed/>
+    <w:rsid w:val="00DF06B9"/>
+    <w:pPr>
+      <w:spacing w:after="0" w:line="240" w:lineRule="auto"/>
+    </w:pPr>
+    <w:tblPr>
+      <w:tblBorders>
+        <w:top w:val="single" w:sz="4" w:space="0" w:color="auto"/>
+        <w:left w:val="single" w:sz="4" w:space="0" w:color="auto"/>
+        <w:bottom w:val="single" w:sz="4" w:space="0" w:color="auto"/>
+        <w:right w:val="single" w:sz="4" w:space="0" w:color="auto"/>
+        <w:insideH w:val="single" w:sz="4" w:space="0" w:color="auto"/>
+        <w:insideV w:val="single" w:sz="4" w:space="0" w:color="auto"/>
+      </w:tblBorders>
+    </w:tblPr>
+  </w:style>
+  <w:style w:type="paragraph" w:styleId="NoSpacing">
+    <w:name w:val="No Spacing"/>
+    <w:uiPriority w:val="1"/>
+    <w:qFormat/>
+    <w:rsid w:val="00DF06B9"/>
+    <w:pPr>
+      <w:spacing w:after="0" w:line="240" w:lineRule="auto"/>
+    </w:pPr>
+    <w:rPr>
+      <w:sz w:val="24"/>
+      <w:szCs w:val="24"/>
+    </w:rPr>
+  </w:style>
+  <w:style w:type="paragraph" w:styleId="Header">
+    <w:name w:val="header"/>
+    <w:basedOn w:val="Normal"/>
+    <w:link w:val="HeaderChar"/>
+    <w:uiPriority w:val="99"/>
+    <w:unhideWhenUsed/>
+    <w:rsid w:val="002C0882"/>
+    <w:pPr>
+      <w:tabs>
+        <w:tab w:val="center" w:pos="4680"/>
+        <w:tab w:val="right" w:pos="9360"/>
+      </w:tabs>
+    </w:pPr>
+  </w:style>
+  <w:style w:type="character" w:customStyle="1" w:styleId="HeaderChar">
+    <w:name w:val="Header Char"/>
+    <w:basedOn w:val="DefaultParagraphFont"/>
+    <w:link w:val="Header"/>
+    <w:uiPriority w:val="99"/>
+    <w:rsid w:val="002C0882"/>
+    <w:rPr>
+      <w:sz w:val="24"/>
+      <w:szCs w:val="24"/>
+    </w:rPr>
+  </w:style>
+  <w:style w:type="paragraph" w:styleId="Footer">
+    <w:name w:val="footer"/>
+    <w:basedOn w:val="Normal"/>
+    <w:link w:val="FooterChar"/>
+    <w:uiPriority w:val="99"/>
+    <w:unhideWhenUsed/>
+    <w:rsid w:val="002C0882"/>
+    <w:pPr>
+      <w:tabs>
+        <w:tab w:val="center" w:pos="4680"/>
+        <w:tab w:val="right" w:pos="9360"/>
+      </w:tabs>
+    </w:pPr>
+  </w:style>
+  <w:style w:type="character" w:customStyle="1" w:styleId="FooterChar">
+    <w:name w:val="Footer Char"/>
+    <w:basedOn w:val="DefaultParagraphFont"/>
+    <w:link w:val="Footer"/>
+    <w:uiPriority w:val="99"/>
+    <w:rsid w:val="002C0882"/>
+    <w:rPr>
+      <w:sz w:val="24"/>
+      <w:szCs w:val="24"/>
+    </w:rPr>
+  </w:style>
 </w:styles>
+</file>
+
+<file path=word/glossary/document.xml><?xml version="1.0" encoding="utf-8"?>
+<w:glossaryDocument xmlns:wpc="http://schemas.microsoft.com/office/word/2010/wordprocessingCanvas" xmlns:mc="http://schemas.openxmlformats.org/markup-compatibility/2006" xmlns:o="urn:schemas-microsoft-com:office:office" xmlns:r="http://schemas.openxmlformats.org/officeDocument/2006/relationships" xmlns:m="http://schemas.openxmlformats.org/officeDocument/2006/math" xmlns:v="urn:schemas-microsoft-com:vml" xmlns:wp14="http://schemas.microsoft.com/office/word/2010/wordprocessingDrawing" xmlns:wp="http://schemas.openxmlformats.org/drawingml/2006/wordprocessingDrawing" xmlns:w10="urn:schemas-microsoft-com:office:word" xmlns:w="http://schemas.openxmlformats.org/wordprocessingml/2006/main" xmlns:w14="http://schemas.microsoft.com/office/word/2010/wordml" xmlns:wpg="http://schemas.microsoft.com/office/word/2010/wordprocessingGroup" xmlns:wpi="http://schemas.microsoft.com/office/word/2010/wordprocessingInk" xmlns:wne="http://schemas.microsoft.com/office/word/2006/wordml" xmlns:wps="http://schemas.microsoft.com/office/word/2010/wordprocessingShape" mc:Ignorable="w14 wp14"/>
+</file>
+
+<file path=word/glossary/fontTable.xml><?xml version="1.0" encoding="utf-8"?>
+<w:fonts xmlns:mc="http://schemas.openxmlformats.org/markup-compatibility/2006" xmlns:r="http://schemas.openxmlformats.org/officeDocument/2006/relationships" xmlns:w="http://schemas.openxmlformats.org/wordprocessingml/2006/main" xmlns:w14="http://schemas.microsoft.com/office/word/2010/wordml" mc:Ignorable="w14">
+  <w:font w:name="Calibri">
+    <w:panose1 w:val="020F0502020204030204"/>
+    <w:charset w:val="00"/>
+    <w:family w:val="swiss"/>
+    <w:pitch w:val="variable"/>
+    <w:sig w:usb0="E00002FF" w:usb1="4000ACFF" w:usb2="00000001" w:usb3="00000000" w:csb0="0000019F" w:csb1="00000000"/>
+  </w:font>
+  <w:font w:name="Times New Roman">
+    <w:panose1 w:val="02020603050405020304"/>
+    <w:charset w:val="00"/>
+    <w:family w:val="roman"/>
+    <w:pitch w:val="variable"/>
+    <w:sig w:usb0="E0002AFF" w:usb1="C0007841" w:usb2="00000009" w:usb3="00000000" w:csb0="000001FF" w:csb1="00000000"/>
+  </w:font>
+  <w:font w:name="Cambria">
+    <w:panose1 w:val="02040503050406030204"/>
+    <w:charset w:val="00"/>
+    <w:family w:val="roman"/>
+    <w:pitch w:val="variable"/>
+    <w:sig w:usb0="E00002FF" w:usb1="400004FF" w:usb2="00000000" w:usb3="00000000" w:csb0="0000019F" w:csb1="00000000"/>
+  </w:font>
+  <w:font w:name="Tahoma">
+    <w:panose1 w:val="020B0604030504040204"/>
+    <w:charset w:val="00"/>
+    <w:family w:val="swiss"/>
+    <w:pitch w:val="variable"/>
+    <w:sig w:usb0="E1002EFF" w:usb1="C000605B" w:usb2="00000029" w:usb3="00000000" w:csb0="000101FF" w:csb1="00000000"/>
+  </w:font>
+  <w:font w:name="Arial">
+    <w:panose1 w:val="020B0604020202020204"/>
+    <w:charset w:val="00"/>
+    <w:family w:val="swiss"/>
+    <w:pitch w:val="variable"/>
+    <w:sig w:usb0="E0002AFF" w:usb1="C0007843" w:usb2="00000009" w:usb3="00000000" w:csb0="000001FF" w:csb1="00000000"/>
+  </w:font>
+</w:fonts>
+</file>
+
+<file path=word/glossary/settings.xml><?xml version="1.0" encoding="utf-8"?>
+<w:settings xmlns:mc="http://schemas.openxmlformats.org/markup-compatibility/2006" xmlns:o="urn:schemas-microsoft-com:office:office" xmlns:r="http://schemas.openxmlformats.org/officeDocument/2006/relationships" xmlns:m="http://schemas.openxmlformats.org/officeDocument/2006/math" xmlns:v="urn:schemas-microsoft-com:vml" xmlns:w10="urn:schemas-microsoft-com:office:word" xmlns:w="http://schemas.openxmlformats.org/wordprocessingml/2006/main" xmlns:w14="http://schemas.microsoft.com/office/word/2010/wordml" xmlns:sl="http://schemas.openxmlformats.org/schemaLibrary/2006/main" mc:Ignorable="w14">
+  <w:view w:val="normal"/>
+  <w:defaultTabStop w:val="720"/>
+  <w:characterSpacingControl w:val="doNotCompress"/>
+  <w:compat>
+    <w:useFELayout/>
+    <w:compatSetting w:name="compatibilityMode" w:uri="http://schemas.microsoft.com/office/word" w:val="14"/>
+    <w:compatSetting w:name="overrideTableStyleFontSizeAndJustification" w:uri="http://schemas.microsoft.com/office/word" w:val="1"/>
+    <w:compatSetting w:name="enableOpenTypeFeatures" w:uri="http://schemas.microsoft.com/office/word" w:val="1"/>
+    <w:compatSetting w:name="doNotFlipMirrorIndents" w:uri="http://schemas.microsoft.com/office/word" w:val="1"/>
+  </w:compat>
+  <w:rsids>
+    <w:rsidRoot w:val="009C4038"/>
+    <w:rsid w:val="009C4038"/>
+    <w:rsid w:val="00E010AA"/>
+  </w:rsids>
+  <m:mathPr>
+    <m:mathFont m:val="Cambria Math"/>
+    <m:brkBin m:val="before"/>
+    <m:brkBinSub m:val="--"/>
+    <m:smallFrac m:val="0"/>
+    <m:dispDef/>
+    <m:lMargin m:val="0"/>
+    <m:rMargin m:val="0"/>
+    <m:defJc m:val="centerGroup"/>
+    <m:wrapIndent m:val="1440"/>
+    <m:intLim m:val="subSup"/>
+    <m:naryLim m:val="undOvr"/>
+  </m:mathPr>
+  <w:themeFontLang w:val="en-US"/>
+  <w:clrSchemeMapping w:bg1="light1" w:t1="dark1" w:bg2="light2" w:t2="dark2" w:accent1="accent1" w:accent2="accent2" w:accent3="accent3" w:accent4="accent4" w:accent5="accent5" w:accent6="accent6" w:hyperlink="hyperlink" w:followedHyperlink="followedHyperlink"/>
+  <w:decimalSymbol w:val="."/>
+  <w:listSeparator w:val=","/>
+</w:settings>
+</file>
+
+<file path=word/glossary/styles.xml><?xml version="1.0" encoding="utf-8"?>
+<w:styles xmlns:mc="http://schemas.openxmlformats.org/markup-compatibility/2006" xmlns:r="http://schemas.openxmlformats.org/officeDocument/2006/relationships" xmlns:w="http://schemas.openxmlformats.org/wordprocessingml/2006/main" xmlns:w14="http://schemas.microsoft.com/office/word/2010/wordml" mc:Ignorable="w14">
+  <w:docDefaults>
+    <w:rPrDefault>
+      <w:rPr>
+        <w:rFonts w:asciiTheme="minorHAnsi" w:eastAsiaTheme="minorEastAsia" w:hAnsiTheme="minorHAnsi" w:cstheme="minorBidi"/>
+        <w:sz w:val="22"/>
+        <w:szCs w:val="22"/>
+        <w:lang w:val="en-US" w:eastAsia="en-US" w:bidi="ar-SA"/>
+      </w:rPr>
+    </w:rPrDefault>
+    <w:pPrDefault>
+      <w:pPr>
+        <w:spacing w:after="200" w:line="276" w:lineRule="auto"/>
+      </w:pPr>
+    </w:pPrDefault>
+  </w:docDefaults>
+  <w:latentStyles w:defLockedState="0" w:defUIPriority="99" w:defSemiHidden="1" w:defUnhideWhenUsed="1" w:defQFormat="0" w:count="267">
+    <w:lsdException w:name="Normal" w:semiHidden="0" w:uiPriority="0" w:unhideWhenUsed="0" w:qFormat="1"/>
+    <w:lsdException w:name="heading 1" w:semiHidden="0" w:uiPriority="9" w:unhideWhenUsed="0" w:qFormat="1"/>
+    <w:lsdException w:name="heading 2" w:uiPriority="9" w:qFormat="1"/>
+    <w:lsdException w:name="heading 3" w:uiPriority="9" w:qFormat="1"/>
+    <w:lsdException w:name="heading 4" w:uiPriority="9" w:qFormat="1"/>
+    <w:lsdException w:name="heading 5" w:uiPriority="9" w:qFormat="1"/>
+    <w:lsdException w:name="heading 6" w:uiPriority="9" w:qFormat="1"/>
+    <w:lsdException w:name="heading 7" w:uiPriority="9" w:qFormat="1"/>
+    <w:lsdException w:name="heading 8" w:uiPriority="9" w:qFormat="1"/>
+    <w:lsdException w:name="heading 9" w:uiPriority="9" w:qFormat="1"/>
+    <w:lsdException w:name="toc 1" w:uiPriority="39"/>
+    <w:lsdException w:name="toc 2" w:uiPriority="39"/>
+    <w:lsdException w:name="toc 3" w:uiPriority="39"/>
+    <w:lsdException w:name="toc 4" w:uiPriority="39"/>
+    <w:lsdException w:name="toc 5" w:uiPriority="39"/>
+    <w:lsdException w:name="toc 6" w:uiPriority="39"/>
+    <w:lsdException w:name="toc 7" w:uiPriority="39"/>
+    <w:lsdException w:name="toc 8" w:uiPriority="39"/>
+    <w:lsdException w:name="toc 9" w:uiPriority="39"/>
+    <w:lsdException w:name="caption" w:uiPriority="35" w:qFormat="1"/>
+    <w:lsdException w:name="Title" w:semiHidden="0" w:uiPriority="10" w:unhideWhenUsed="0" w:qFormat="1"/>
+    <w:lsdException w:name="Default Paragraph Font" w:uiPriority="1"/>
+    <w:lsdException w:name="Subtitle" w:semiHidden="0" w:uiPriority="11" w:unhideWhenUsed="0" w:qFormat="1"/>
+    <w:lsdException w:name="Strong" w:semiHidden="0" w:uiPriority="22" w:unhideWhenUsed="0" w:qFormat="1"/>
+    <w:lsdException w:name="Emphasis" w:semiHidden="0" w:uiPriority="20" w:unhideWhenUsed="0" w:qFormat="1"/>
+    <w:lsdException w:name="Table Grid" w:semiHidden="0" w:uiPriority="59" w:unhideWhenUsed="0"/>
+    <w:lsdException w:name="Placeholder Text" w:unhideWhenUsed="0"/>
+    <w:lsdException w:name="No Spacing" w:semiHidden="0" w:uiPriority="1" w:unhideWhenUsed="0" w:qFormat="1"/>
+    <w:lsdException w:name="Light Shading" w:semiHidden="0" w:uiPriority="60" w:unhideWhenUsed="0"/>
+    <w:lsdException w:name="Light List" w:semiHidden="0" w:uiPriority="61" w:unhideWhenUsed="0"/>
+    <w:lsdException w:name="Light Grid" w:semiHidden="0" w:uiPriority="62" w:unhideWhenUsed="0"/>
+    <w:lsdException w:name="Medium Shading 1" w:semiHidden="0" w:uiPriority="63" w:unhideWhenUsed="0"/>
+    <w:lsdException w:name="Medium Shading 2" w:semiHidden="0" w:uiPriority="64" w:unhideWhenUsed="0"/>
+    <w:lsdException w:name="Medium List 1" w:semiHidden="0" w:uiPriority="65" w:unhideWhenUsed="0"/>
+    <w:lsdException w:name="Medium List 2" w:semiHidden="0" w:uiPriority="66" w:unhideWhenUsed="0"/>
+    <w:lsdException w:name="Medium Grid 1" w:semiHidden="0" w:uiPriority="67" w:unhideWhenUsed="0"/>
+    <w:lsdException w:name="Medium Grid 2" w:semiHidden="0" w:uiPriority="68" w:unhideWhenUsed="0"/>
+    <w:lsdException w:name="Medium Grid 3" w:semiHidden="0" w:uiPriority="69" w:unhideWhenUsed="0"/>
+    <w:lsdException w:name="Dark List" w:semiHidden="0" w:uiPriority="70" w:unhideWhenUsed="0"/>
+    <w:lsdException w:name="Colorful Shading" w:semiHidden="0" w:uiPriority="71" w:unhideWhenUsed="0"/>
+    <w:lsdException w:name="Colorful List" w:semiHidden="0" w:uiPriority="72" w:unhideWhenUsed="0"/>
+    <w:lsdException w:name="Colorful Grid" w:semiHidden="0" w:uiPriority="73" w:unhideWhenUsed="0"/>
+    <w:lsdException w:name="Light Shading Accent 1" w:semiHidden="0" w:uiPriority="60" w:unhideWhenUsed="0"/>
+    <w:lsdException w:name="Light List Accent 1" w:semiHidden="0" w:uiPriority="61" w:unhideWhenUsed="0"/>
+    <w:lsdException w:name="Light Grid Accent 1" w:semiHidden="0" w:uiPriority="62" w:unhideWhenUsed="0"/>
+    <w:lsdException w:name="Medium Shading 1 Accent 1" w:semiHidden="0" w:uiPriority="63" w:unhideWhenUsed="0"/>
+    <w:lsdException w:name="Medium Shading 2 Accent 1" w:semiHidden="0" w:uiPriority="64" w:unhideWhenUsed="0"/>
+    <w:lsdException w:name="Medium List 1 Accent 1" w:semiHidden="0" w:uiPriority="65" w:unhideWhenUsed="0"/>
+    <w:lsdException w:name="Revision" w:unhideWhenUsed="0"/>
+    <w:lsdException w:name="List Paragraph" w:semiHidden="0" w:uiPriority="34" w:unhideWhenUsed="0" w:qFormat="1"/>
+    <w:lsdException w:name="Quote" w:semiHidden="0" w:uiPriority="29" w:unhideWhenUsed="0" w:qFormat="1"/>
+    <w:lsdException w:name="Intense Quote" w:semiHidden="0" w:uiPriority="30" w:unhideWhenUsed="0" w:qFormat="1"/>
+    <w:lsdException w:name="Medium List 2 Accent 1" w:semiHidden="0" w:uiPriority="66" w:unhideWhenUsed="0"/>
+    <w:lsdException w:name="Medium Grid 1 Accent 1" w:semiHidden="0" w:uiPriority="67" w:unhideWhenUsed="0"/>
+    <w:lsdException w:name="Medium Grid 2 Accent 1" w:semiHidden="0" w:uiPriority="68" w:unhideWhenUsed="0"/>
+    <w:lsdException w:name="Medium Grid 3 Accent 1" w:semiHidden="0" w:uiPriority="69" w:unhideWhenUsed="0"/>
+    <w:lsdException w:name="Dark List Accent 1" w:semiHidden="0" w:uiPriority="70" w:unhideWhenUsed="0"/>
+    <w:lsdException w:name="Colorful Shading Accent 1" w:semiHidden="0" w:uiPriority="71" w:unhideWhenUsed="0"/>
+    <w:lsdException w:name="Colorful List Accent 1" w:semiHidden="0" w:uiPriority="72" w:unhideWhenUsed="0"/>
+    <w:lsdException w:name="Colorful Grid Accent 1" w:semiHidden="0" w:uiPriority="73" w:unhideWhenUsed="0"/>
+    <w:lsdException w:name="Light Shading Accent 2" w:semiHidden="0" w:uiPriority="60" w:unhideWhenUsed="0"/>
+    <w:lsdException w:name="Light List Accent 2" w:semiHidden="0" w:uiPriority="61" w:unhideWhenUsed="0"/>
+    <w:lsdException w:name="Light Grid Accent 2" w:semiHidden="0" w:uiPriority="62" w:unhideWhenUsed="0"/>
+    <w:lsdException w:name="Medium Shading 1 Accent 2" w:semiHidden="0" w:uiPriority="63" w:unhideWhenUsed="0"/>
+    <w:lsdException w:name="Medium Shading 2 Accent 2" w:semiHidden="0" w:uiPriority="64" w:unhideWhenUsed="0"/>
+    <w:lsdException w:name="Medium List 1 Accent 2" w:semiHidden="0" w:uiPriority="65" w:unhideWhenUsed="0"/>
+    <w:lsdException w:name="Medium List 2 Accent 2" w:semiHidden="0" w:uiPriority="66" w:unhideWhenUsed="0"/>
+    <w:lsdException w:name="Medium Grid 1 Accent 2" w:semiHidden="0" w:uiPriority="67" w:unhideWhenUsed="0"/>
+    <w:lsdException w:name="Medium Grid 2 Accent 2" w:semiHidden="0" w:uiPriority="68" w:unhideWhenUsed="0"/>
+    <w:lsdException w:name="Medium Grid 3 Accent 2" w:semiHidden="0" w:uiPriority="69" w:unhideWhenUsed="0"/>
+    <w:lsdException w:name="Dark List Accent 2" w:semiHidden="0" w:uiPriority="70" w:unhideWhenUsed="0"/>
+    <w:lsdException w:name="Colorful Shading Accent 2" w:semiHidden="0" w:uiPriority="71" w:unhideWhenUsed="0"/>
+    <w:lsdException w:name="Colorful List Accent 2" w:semiHidden="0" w:uiPriority="72" w:unhideWhenUsed="0"/>
+    <w:lsdException w:name="Colorful Grid Accent 2" w:semiHidden="0" w:uiPriority="73" w:unhideWhenUsed="0"/>
+    <w:lsdException w:name="Light Shading Accent 3" w:semiHidden="0" w:uiPriority="60" w:unhideWhenUsed="0"/>
+    <w:lsdException w:name="Light List Accent 3" w:semiHidden="0" w:uiPriority="61" w:unhideWhenUsed="0"/>
+    <w:lsdException w:name="Light Grid Accent 3" w:semiHidden="0" w:uiPriority="62" w:unhideWhenUsed="0"/>
+    <w:lsdException w:name="Medium Shading 1 Accent 3" w:semiHidden="0" w:uiPriority="63" w:unhideWhenUsed="0"/>
+    <w:lsdException w:name="Medium Shading 2 Accent 3" w:semiHidden="0" w:uiPriority="64" w:unhideWhenUsed="0"/>
+    <w:lsdException w:name="Medium List 1 Accent 3" w:semiHidden="0" w:uiPriority="65" w:unhideWhenUsed="0"/>
+    <w:lsdException w:name="Medium List 2 Accent 3" w:semiHidden="0" w:uiPriority="66" w:unhideWhenUsed="0"/>
+    <w:lsdException w:name="Medium Grid 1 Accent 3" w:semiHidden="0" w:uiPriority="67" w:unhideWhenUsed="0"/>
+    <w:lsdException w:name="Medium Grid 2 Accent 3" w:semiHidden="0" w:uiPriority="68" w:unhideWhenUsed="0"/>
+    <w:lsdException w:name="Medium Grid 3 Accent 3" w:semiHidden="0" w:uiPriority="69" w:unhideWhenUsed="0"/>
+    <w:lsdException w:name="Dark List Accent 3" w:semiHidden="0" w:uiPriority="70" w:unhideWhenUsed="0"/>
+    <w:lsdException w:name="Colorful Shading Accent 3" w:semiHidden="0" w:uiPriority="71" w:unhideWhenUsed="0"/>
+    <w:lsdException w:name="Colorful List Accent 3" w:semiHidden="0" w:uiPriority="72" w:unhideWhenUsed="0"/>
+    <w:lsdException w:name="Colorful Grid Accent 3" w:semiHidden="0" w:uiPriority="73" w:unhideWhenUsed="0"/>
+    <w:lsdException w:name="Light Shading Accent 4" w:semiHidden="0" w:uiPriority="60" w:unhideWhenUsed="0"/>
+    <w:lsdException w:name="Light List Accent 4" w:semiHidden="0" w:uiPriority="61" w:unhideWhenUsed="0"/>
+    <w:lsdException w:name="Light Grid Accent 4" w:semiHidden="0" w:uiPriority="62" w:unhideWhenUsed="0"/>
+    <w:lsdException w:name="Medium Shading 1 Accent 4" w:semiHidden="0" w:uiPriority="63" w:unhideWhenUsed="0"/>
+    <w:lsdException w:name="Medium Shading 2 Accent 4" w:semiHidden="0" w:uiPriority="64" w:unhideWhenUsed="0"/>
+    <w:lsdException w:name="Medium List 1 Accent 4" w:semiHidden="0" w:uiPriority="65" w:unhideWhenUsed="0"/>
+    <w:lsdException w:name="Medium List 2 Accent 4" w:semiHidden="0" w:uiPriority="66" w:unhideWhenUsed="0"/>
+    <w:lsdException w:name="Medium Grid 1 Accent 4" w:semiHidden="0" w:uiPriority="67" w:unhideWhenUsed="0"/>
+    <w:lsdException w:name="Medium Grid 2 Accent 4" w:semiHidden="0" w:uiPriority="68" w:unhideWhenUsed="0"/>
+    <w:lsdException w:name="Medium Grid 3 Accent 4" w:semiHidden="0" w:uiPriority="69" w:unhideWhenUsed="0"/>
+    <w:lsdException w:name="Dark List Accent 4" w:semiHidden="0" w:uiPriority="70" w:unhideWhenUsed="0"/>
+    <w:lsdException w:name="Colorful Shading Accent 4" w:semiHidden="0" w:uiPriority="71" w:unhideWhenUsed="0"/>
+    <w:lsdException w:name="Colorful List Accent 4" w:semiHidden="0" w:uiPriority="72" w:unhideWhenUsed="0"/>
+    <w:lsdException w:name="Colorful Grid Accent 4" w:semiHidden="0" w:uiPriority="73" w:unhideWhenUsed="0"/>
+    <w:lsdException w:name="Light Shading Accent 5" w:semiHidden="0" w:uiPriority="60" w:unhideWhenUsed="0"/>
+    <w:lsdException w:name="Light List Accent 5" w:semiHidden="0" w:uiPriority="61" w:unhideWhenUsed="0"/>
+    <w:lsdException w:name="Light Grid Accent 5" w:semiHidden="0" w:uiPriority="62" w:unhideWhenUsed="0"/>
+    <w:lsdException w:name="Medium Shading 1 Accent 5" w:semiHidden="0" w:uiPriority="63" w:unhideWhenUsed="0"/>
+    <w:lsdException w:name="Medium Shading 2 Accent 5" w:semiHidden="0" w:uiPriority="64" w:unhideWhenUsed="0"/>
+    <w:lsdException w:name="Medium List 1 Accent 5" w:semiHidden="0" w:uiPriority="65" w:unhideWhenUsed="0"/>
+    <w:lsdException w:name="Medium List 2 Accent 5" w:semiHidden="0" w:uiPriority="66" w:unhideWhenUsed="0"/>
+    <w:lsdException w:name="Medium Grid 1 Accent 5" w:semiHidden="0" w:uiPriority="67" w:unhideWhenUsed="0"/>
+    <w:lsdException w:name="Medium Grid 2 Accent 5" w:semiHidden="0" w:uiPriority="68" w:unhideWhenUsed="0"/>
+    <w:lsdException w:name="Medium Grid 3 Accent 5" w:semiHidden="0" w:uiPriority="69" w:unhideWhenUsed="0"/>
+    <w:lsdException w:name="Dark List Accent 5" w:semiHidden="0" w:uiPriority="70" w:unhideWhenUsed="0"/>
+    <w:lsdException w:name="Colorful Shading Accent 5" w:semiHidden="0" w:uiPriority="71" w:unhideWhenUsed="0"/>
+    <w:lsdException w:name="Colorful List Accent 5" w:semiHidden="0" w:uiPriority="72" w:unhideWhenUsed="0"/>
+    <w:lsdException w:name="Colorful Grid Accent 5" w:semiHidden="0" w:uiPriority="73" w:unhideWhenUsed="0"/>
+    <w:lsdException w:name="Light Shading Accent 6" w:semiHidden="0" w:uiPriority="60" w:unhideWhenUsed="0"/>
+    <w:lsdException w:name="Light List Accent 6" w:semiHidden="0" w:uiPriority="61" w:unhideWhenUsed="0"/>
+    <w:lsdException w:name="Light Grid Accent 6" w:semiHidden="0" w:uiPriority="62" w:unhideWhenUsed="0"/>
+    <w:lsdException w:name="Medium Shading 1 Accent 6" w:semiHidden="0" w:uiPriority="63" w:unhideWhenUsed="0"/>
+    <w:lsdException w:name="Medium Shading 2 Accent 6" w:semiHidden="0" w:uiPriority="64" w:unhideWhenUsed="0"/>
+    <w:lsdException w:name="Medium List 1 Accent 6" w:semiHidden="0" w:uiPriority="65" w:unhideWhenUsed="0"/>
+    <w:lsdException w:name="Medium List 2 Accent 6" w:semiHidden="0" w:uiPriority="66" w:unhideWhenUsed="0"/>
+    <w:lsdException w:name="Medium Grid 1 Accent 6" w:semiHidden="0" w:uiPriority="67" w:unhideWhenUsed="0"/>
+    <w:lsdException w:name="Medium Grid 2 Accent 6" w:semiHidden="0" w:uiPriority="68" w:unhideWhenUsed="0"/>
+    <w:lsdException w:name="Medium Grid 3 Accent 6" w:semiHidden="0" w:uiPriority="69" w:unhideWhenUsed="0"/>
+    <w:lsdException w:name="Dark List Accent 6" w:semiHidden="0" w:uiPriority="70" w:unhideWhenUsed="0"/>
+    <w:lsdException w:name="Colorful Shading Accent 6" w:semiHidden="0" w:uiPriority="71" w:unhideWhenUsed="0"/>
+    <w:lsdException w:name="Colorful List Accent 6" w:semiHidden="0" w:uiPriority="72" w:unhideWhenUsed="0"/>
+    <w:lsdException w:name="Colorful Grid Accent 6" w:semiHidden="0" w:uiPriority="73" w:unhideWhenUsed="0"/>
+    <w:lsdException w:name="Subtle Emphasis" w:semiHidden="0" w:uiPriority="19" w:unhideWhenUsed="0" w:qFormat="1"/>
+    <w:lsdException w:name="Intense Emphasis" w:semiHidden="0" w:uiPriority="21" w:unhideWhenUsed="0" w:qFormat="1"/>
+    <w:lsdException w:name="Subtle Reference" w:semiHidden="0" w:uiPriority="31" w:unhideWhenUsed="0" w:qFormat="1"/>
+    <w:lsdException w:name="Intense Reference" w:semiHidden="0" w:uiPriority="32" w:unhideWhenUsed="0" w:qFormat="1"/>
+    <w:lsdException w:name="Book Title" w:semiHidden="0" w:uiPriority="33" w:unhideWhenUsed="0" w:qFormat="1"/>
+    <w:lsdException w:name="Bibliography" w:uiPriority="37"/>
+    <w:lsdException w:name="TOC Heading" w:uiPriority="39" w:qFormat="1"/>
+  </w:latentStyles>
+  <w:style w:type="paragraph" w:default="1" w:styleId="Normal">
+    <w:name w:val="Normal"/>
+    <w:qFormat/>
+  </w:style>
+  <w:style w:type="character" w:default="1" w:styleId="DefaultParagraphFont">
+    <w:name w:val="Default Paragraph Font"/>
+    <w:uiPriority w:val="1"/>
+    <w:semiHidden/>
+    <w:unhideWhenUsed/>
+  </w:style>
+  <w:style w:type="table" w:default="1" w:styleId="TableNormal">
+    <w:name w:val="Normal Table"/>
+    <w:uiPriority w:val="99"/>
+    <w:semiHidden/>
+    <w:unhideWhenUsed/>
+    <w:tblPr>
+      <w:tblInd w:w="0" w:type="dxa"/>
+      <w:tblCellMar>
+        <w:top w:w="0" w:type="dxa"/>
+        <w:left w:w="108" w:type="dxa"/>
+        <w:bottom w:w="0" w:type="dxa"/>
+        <w:right w:w="108" w:type="dxa"/>
+      </w:tblCellMar>
+    </w:tblPr>
+  </w:style>
+  <w:style w:type="numbering" w:default="1" w:styleId="NoList">
+    <w:name w:val="No List"/>
+    <w:uiPriority w:val="99"/>
+    <w:semiHidden/>
+    <w:unhideWhenUsed/>
+  </w:style>
+  <w:style w:type="paragraph" w:customStyle="1" w:styleId="B7AC543E43034B0EB96EDCE1D4F2C785">
+    <w:name w:val="B7AC543E43034B0EB96EDCE1D4F2C785"/>
+    <w:rsid w:val="009C4038"/>
+  </w:style>
+  <w:style w:type="paragraph" w:customStyle="1" w:styleId="43DECDF2FAD14EA5B3F8D054717FEC67">
+    <w:name w:val="43DECDF2FAD14EA5B3F8D054717FEC67"/>
+    <w:rsid w:val="009C4038"/>
+  </w:style>
+</w:styles>
+</file>
+
+<file path=word/glossary/stylesWithEffects.xml><?xml version="1.0" encoding="utf-8"?>
+<w:styles xmlns:wpc="http://schemas.microsoft.com/office/word/2010/wordprocessingCanvas" xmlns:mc="http://schemas.openxmlformats.org/markup-compatibility/2006" xmlns:o="urn:schemas-microsoft-com:office:office" xmlns:r="http://schemas.openxmlformats.org/officeDocument/2006/relationships" xmlns:m="http://schemas.openxmlformats.org/officeDocument/2006/math" xmlns:v="urn:schemas-microsoft-com:vml" xmlns:wp14="http://schemas.microsoft.com/office/word/2010/wordprocessingDrawing" xmlns:wp="http://schemas.openxmlformats.org/drawingml/2006/wordprocessingDrawing" xmlns:w10="urn:schemas-microsoft-com:office:word" xmlns:w="http://schemas.openxmlformats.org/wordprocessingml/2006/main" xmlns:w14="http://schemas.microsoft.com/office/word/2010/wordml" xmlns:wpg="http://schemas.microsoft.com/office/word/2010/wordprocessingGroup" xmlns:wpi="http://schemas.microsoft.com/office/word/2010/wordprocessingInk" xmlns:wne="http://schemas.microsoft.com/office/word/2006/wordml" xmlns:wps="http://schemas.microsoft.com/office/word/2010/wordprocessingShape" mc:Ignorable="w14 wp14">
+  <w:docDefaults>
+    <w:rPrDefault>
+      <w:rPr>
+        <w:rFonts w:asciiTheme="minorHAnsi" w:eastAsiaTheme="minorEastAsia" w:hAnsiTheme="minorHAnsi" w:cstheme="minorBidi"/>
+        <w:sz w:val="22"/>
+        <w:szCs w:val="22"/>
+        <w:lang w:val="en-US" w:eastAsia="en-US" w:bidi="ar-SA"/>
+      </w:rPr>
+    </w:rPrDefault>
+    <w:pPrDefault>
+      <w:pPr>
+        <w:spacing w:after="200" w:line="276" w:lineRule="auto"/>
+      </w:pPr>
+    </w:pPrDefault>
+  </w:docDefaults>
+  <w:latentStyles w:defLockedState="0" w:defUIPriority="99" w:defSemiHidden="1" w:defUnhideWhenUsed="1" w:defQFormat="0" w:count="267">
+    <w:lsdException w:name="Normal" w:semiHidden="0" w:uiPriority="0" w:unhideWhenUsed="0" w:qFormat="1"/>
+    <w:lsdException w:name="heading 1" w:semiHidden="0" w:uiPriority="9" w:unhideWhenUsed="0" w:qFormat="1"/>
+    <w:lsdException w:name="heading 2" w:uiPriority="9" w:qFormat="1"/>
+    <w:lsdException w:name="heading 3" w:uiPriority="9" w:qFormat="1"/>
+    <w:lsdException w:name="heading 4" w:uiPriority="9" w:qFormat="1"/>
+    <w:lsdException w:name="heading 5" w:uiPriority="9" w:qFormat="1"/>
+    <w:lsdException w:name="heading 6" w:uiPriority="9" w:qFormat="1"/>
+    <w:lsdException w:name="heading 7" w:uiPriority="9" w:qFormat="1"/>
+    <w:lsdException w:name="heading 8" w:uiPriority="9" w:qFormat="1"/>
+    <w:lsdException w:name="heading 9" w:uiPriority="9" w:qFormat="1"/>
+    <w:lsdException w:name="toc 1" w:uiPriority="39"/>
+    <w:lsdException w:name="toc 2" w:uiPriority="39"/>
+    <w:lsdException w:name="toc 3" w:uiPriority="39"/>
+    <w:lsdException w:name="toc 4" w:uiPriority="39"/>
+    <w:lsdException w:name="toc 5" w:uiPriority="39"/>
+    <w:lsdException w:name="toc 6" w:uiPriority="39"/>
+    <w:lsdException w:name="toc 7" w:uiPriority="39"/>
+    <w:lsdException w:name="toc 8" w:uiPriority="39"/>
+    <w:lsdException w:name="toc 9" w:uiPriority="39"/>
+    <w:lsdException w:name="caption" w:uiPriority="35" w:qFormat="1"/>
+    <w:lsdException w:name="Title" w:semiHidden="0" w:uiPriority="10" w:unhideWhenUsed="0" w:qFormat="1"/>
+    <w:lsdException w:name="Default Paragraph Font" w:uiPriority="1"/>
+    <w:lsdException w:name="Subtitle" w:semiHidden="0" w:uiPriority="11" w:unhideWhenUsed="0" w:qFormat="1"/>
+    <w:lsdException w:name="Strong" w:semiHidden="0" w:uiPriority="22" w:unhideWhenUsed="0" w:qFormat="1"/>
+    <w:lsdException w:name="Emphasis" w:semiHidden="0" w:uiPriority="20" w:unhideWhenUsed="0" w:qFormat="1"/>
+    <w:lsdException w:name="Table Grid" w:semiHidden="0" w:uiPriority="59" w:unhideWhenUsed="0"/>
+    <w:lsdException w:name="Placeholder Text" w:unhideWhenUsed="0"/>
+    <w:lsdException w:name="No Spacing" w:semiHidden="0" w:uiPriority="1" w:unhideWhenUsed="0" w:qFormat="1"/>
+    <w:lsdException w:name="Light Shading" w:semiHidden="0" w:uiPriority="60" w:unhideWhenUsed="0"/>
+    <w:lsdException w:name="Light List" w:semiHidden="0" w:uiPriority="61" w:unhideWhenUsed="0"/>
+    <w:lsdException w:name="Light Grid" w:semiHidden="0" w:uiPriority="62" w:unhideWhenUsed="0"/>
+    <w:lsdException w:name="Medium Shading 1" w:semiHidden="0" w:uiPriority="63" w:unhideWhenUsed="0"/>
+    <w:lsdException w:name="Medium Shading 2" w:semiHidden="0" w:uiPriority="64" w:unhideWhenUsed="0"/>
+    <w:lsdException w:name="Medium List 1" w:semiHidden="0" w:uiPriority="65" w:unhideWhenUsed="0"/>
+    <w:lsdException w:name="Medium List 2" w:semiHidden="0" w:uiPriority="66" w:unhideWhenUsed="0"/>
+    <w:lsdException w:name="Medium Grid 1" w:semiHidden="0" w:uiPriority="67" w:unhideWhenUsed="0"/>
+    <w:lsdException w:name="Medium Grid 2" w:semiHidden="0" w:uiPriority="68" w:unhideWhenUsed="0"/>
+    <w:lsdException w:name="Medium Grid 3" w:semiHidden="0" w:uiPriority="69" w:unhideWhenUsed="0"/>
+    <w:lsdException w:name="Dark List" w:semiHidden="0" w:uiPriority="70" w:unhideWhenUsed="0"/>
+    <w:lsdException w:name="Colorful Shading" w:semiHidden="0" w:uiPriority="71" w:unhideWhenUsed="0"/>
+    <w:lsdException w:name="Colorful List" w:semiHidden="0" w:uiPriority="72" w:unhideWhenUsed="0"/>
+    <w:lsdException w:name="Colorful Grid" w:semiHidden="0" w:uiPriority="73" w:unhideWhenUsed="0"/>
+    <w:lsdException w:name="Light Shading Accent 1" w:semiHidden="0" w:uiPriority="60" w:unhideWhenUsed="0"/>
+    <w:lsdException w:name="Light List Accent 1" w:semiHidden="0" w:uiPriority="61" w:unhideWhenUsed="0"/>
+    <w:lsdException w:name="Light Grid Accent 1" w:semiHidden="0" w:uiPriority="62" w:unhideWhenUsed="0"/>
+    <w:lsdException w:name="Medium Shading 1 Accent 1" w:semiHidden="0" w:uiPriority="63" w:unhideWhenUsed="0"/>
+    <w:lsdException w:name="Medium Shading 2 Accent 1" w:semiHidden="0" w:uiPriority="64" w:unhideWhenUsed="0"/>
+    <w:lsdException w:name="Medium List 1 Accent 1" w:semiHidden="0" w:uiPriority="65" w:unhideWhenUsed="0"/>
+    <w:lsdException w:name="Revision" w:unhideWhenUsed="0"/>
+    <w:lsdException w:name="List Paragraph" w:semiHidden="0" w:uiPriority="34" w:unhideWhenUsed="0" w:qFormat="1"/>
+    <w:lsdException w:name="Quote" w:semiHidden="0" w:uiPriority="29" w:unhideWhenUsed="0" w:qFormat="1"/>
+    <w:lsdException w:name="Intense Quote" w:semiHidden="0" w:uiPriority="30" w:unhideWhenUsed="0" w:qFormat="1"/>
+    <w:lsdException w:name="Medium List 2 Accent 1" w:semiHidden="0" w:uiPriority="66" w:unhideWhenUsed="0"/>
+    <w:lsdException w:name="Medium Grid 1 Accent 1" w:semiHidden="0" w:uiPriority="67" w:unhideWhenUsed="0"/>
+    <w:lsdException w:name="Medium Grid 2 Accent 1" w:semiHidden="0" w:uiPriority="68" w:unhideWhenUsed="0"/>
+    <w:lsdException w:name="Medium Grid 3 Accent 1" w:semiHidden="0" w:uiPriority="69" w:unhideWhenUsed="0"/>
+    <w:lsdException w:name="Dark List Accent 1" w:semiHidden="0" w:uiPriority="70" w:unhideWhenUsed="0"/>
+    <w:lsdException w:name="Colorful Shading Accent 1" w:semiHidden="0" w:uiPriority="71" w:unhideWhenUsed="0"/>
+    <w:lsdException w:name="Colorful List Accent 1" w:semiHidden="0" w:uiPriority="72" w:unhideWhenUsed="0"/>
+    <w:lsdException w:name="Colorful Grid Accent 1" w:semiHidden="0" w:uiPriority="73" w:unhideWhenUsed="0"/>
+    <w:lsdException w:name="Light Shading Accent 2" w:semiHidden="0" w:uiPriority="60" w:unhideWhenUsed="0"/>
+    <w:lsdException w:name="Light List Accent 2" w:semiHidden="0" w:uiPriority="61" w:unhideWhenUsed="0"/>
+    <w:lsdException w:name="Light Grid Accent 2" w:semiHidden="0" w:uiPriority="62" w:unhideWhenUsed="0"/>
+    <w:lsdException w:name="Medium Shading 1 Accent 2" w:semiHidden="0" w:uiPriority="63" w:unhideWhenUsed="0"/>
+    <w:lsdException w:name="Medium Shading 2 Accent 2" w:semiHidden="0" w:uiPriority="64" w:unhideWhenUsed="0"/>
+    <w:lsdException w:name="Medium List 1 Accent 2" w:semiHidden="0" w:uiPriority="65" w:unhideWhenUsed="0"/>
+    <w:lsdException w:name="Medium List 2 Accent 2" w:semiHidden="0" w:uiPriority="66" w:unhideWhenUsed="0"/>
+    <w:lsdException w:name="Medium Grid 1 Accent 2" w:semiHidden="0" w:uiPriority="67" w:unhideWhenUsed="0"/>
+    <w:lsdException w:name="Medium Grid 2 Accent 2" w:semiHidden="0" w:uiPriority="68" w:unhideWhenUsed="0"/>
+    <w:lsdException w:name="Medium Grid 3 Accent 2" w:semiHidden="0" w:uiPriority="69" w:unhideWhenUsed="0"/>
+    <w:lsdException w:name="Dark List Accent 2" w:semiHidden="0" w:uiPriority="70" w:unhideWhenUsed="0"/>
+    <w:lsdException w:name="Colorful Shading Accent 2" w:semiHidden="0" w:uiPriority="71" w:unhideWhenUsed="0"/>
+    <w:lsdException w:name="Colorful List Accent 2" w:semiHidden="0" w:uiPriority="72" w:unhideWhenUsed="0"/>
+    <w:lsdException w:name="Colorful Grid Accent 2" w:semiHidden="0" w:uiPriority="73" w:unhideWhenUsed="0"/>
+    <w:lsdException w:name="Light Shading Accent 3" w:semiHidden="0" w:uiPriority="60" w:unhideWhenUsed="0"/>
+    <w:lsdException w:name="Light List Accent 3" w:semiHidden="0" w:uiPriority="61" w:unhideWhenUsed="0"/>
+    <w:lsdException w:name="Light Grid Accent 3" w:semiHidden="0" w:uiPriority="62" w:unhideWhenUsed="0"/>
+    <w:lsdException w:name="Medium Shading 1 Accent 3" w:semiHidden="0" w:uiPriority="63" w:unhideWhenUsed="0"/>
+    <w:lsdException w:name="Medium Shading 2 Accent 3" w:semiHidden="0" w:uiPriority="64" w:unhideWhenUsed="0"/>
+    <w:lsdException w:name="Medium List 1 Accent 3" w:semiHidden="0" w:uiPriority="65" w:unhideWhenUsed="0"/>
+    <w:lsdException w:name="Medium List 2 Accent 3" w:semiHidden="0" w:uiPriority="66" w:unhideWhenUsed="0"/>
+    <w:lsdException w:name="Medium Grid 1 Accent 3" w:semiHidden="0" w:uiPriority="67" w:unhideWhenUsed="0"/>
+    <w:lsdException w:name="Medium Grid 2 Accent 3" w:semiHidden="0" w:uiPriority="68" w:unhideWhenUsed="0"/>
+    <w:lsdException w:name="Medium Grid 3 Accent 3" w:semiHidden="0" w:uiPriority="69" w:unhideWhenUsed="0"/>
+    <w:lsdException w:name="Dark List Accent 3" w:semiHidden="0" w:uiPriority="70" w:unhideWhenUsed="0"/>
+    <w:lsdException w:name="Colorful Shading Accent 3" w:semiHidden="0" w:uiPriority="71" w:unhideWhenUsed="0"/>
+    <w:lsdException w:name="Colorful List Accent 3" w:semiHidden="0" w:uiPriority="72" w:unhideWhenUsed="0"/>
+    <w:lsdException w:name="Colorful Grid Accent 3" w:semiHidden="0" w:uiPriority="73" w:unhideWhenUsed="0"/>
+    <w:lsdException w:name="Light Shading Accent 4" w:semiHidden="0" w:uiPriority="60" w:unhideWhenUsed="0"/>
+    <w:lsdException w:name="Light List Accent 4" w:semiHidden="0" w:uiPriority="61" w:unhideWhenUsed="0"/>
+    <w:lsdException w:name="Light Grid Accent 4" w:semiHidden="0" w:uiPriority="62" w:unhideWhenUsed="0"/>
+    <w:lsdException w:name="Medium Shading 1 Accent 4" w:semiHidden="0" w:uiPriority="63" w:unhideWhenUsed="0"/>
+    <w:lsdException w:name="Medium Shading 2 Accent 4" w:semiHidden="0" w:uiPriority="64" w:unhideWhenUsed="0"/>
+    <w:lsdException w:name="Medium List 1 Accent 4" w:semiHidden="0" w:uiPriority="65" w:unhideWhenUsed="0"/>
+    <w:lsdException w:name="Medium List 2 Accent 4" w:semiHidden="0" w:uiPriority="66" w:unhideWhenUsed="0"/>
+    <w:lsdException w:name="Medium Grid 1 Accent 4" w:semiHidden="0" w:uiPriority="67" w:unhideWhenUsed="0"/>
+    <w:lsdException w:name="Medium Grid 2 Accent 4" w:semiHidden="0" w:uiPriority="68" w:unhideWhenUsed="0"/>
+    <w:lsdException w:name="Medium Grid 3 Accent 4" w:semiHidden="0" w:uiPriority="69" w:unhideWhenUsed="0"/>
+    <w:lsdException w:name="Dark List Accent 4" w:semiHidden="0" w:uiPriority="70" w:unhideWhenUsed="0"/>
+    <w:lsdException w:name="Colorful Shading Accent 4" w:semiHidden="0" w:uiPriority="71" w:unhideWhenUsed="0"/>
+    <w:lsdException w:name="Colorful List Accent 4" w:semiHidden="0" w:uiPriority="72" w:unhideWhenUsed="0"/>
+    <w:lsdException w:name="Colorful Grid Accent 4" w:semiHidden="0" w:uiPriority="73" w:unhideWhenUsed="0"/>
+    <w:lsdException w:name="Light Shading Accent 5" w:semiHidden="0" w:uiPriority="60" w:unhideWhenUsed="0"/>
+    <w:lsdException w:name="Light List Accent 5" w:semiHidden="0" w:uiPriority="61" w:unhideWhenUsed="0"/>
+    <w:lsdException w:name="Light Grid Accent 5" w:semiHidden="0" w:uiPriority="62" w:unhideWhenUsed="0"/>
+    <w:lsdException w:name="Medium Shading 1 Accent 5" w:semiHidden="0" w:uiPriority="63" w:unhideWhenUsed="0"/>
+    <w:lsdException w:name="Medium Shading 2 Accent 5" w:semiHidden="0" w:uiPriority="64" w:unhideWhenUsed="0"/>
+    <w:lsdException w:name="Medium List 1 Accent 5" w:semiHidden="0" w:uiPriority="65" w:unhideWhenUsed="0"/>
+    <w:lsdException w:name="Medium List 2 Accent 5" w:semiHidden="0" w:uiPriority="66" w:unhideWhenUsed="0"/>
+    <w:lsdException w:name="Medium Grid 1 Accent 5" w:semiHidden="0" w:uiPriority="67" w:unhideWhenUsed="0"/>
+    <w:lsdException w:name="Medium Grid 2 Accent 5" w:semiHidden="0" w:uiPriority="68" w:unhideWhenUsed="0"/>
+    <w:lsdException w:name="Medium Grid 3 Accent 5" w:semiHidden="0" w:uiPriority="69" w:unhideWhenUsed="0"/>
+    <w:lsdException w:name="Dark List Accent 5" w:semiHidden="0" w:uiPriority="70" w:unhideWhenUsed="0"/>
+    <w:lsdException w:name="Colorful Shading Accent 5" w:semiHidden="0" w:uiPriority="71" w:unhideWhenUsed="0"/>
+    <w:lsdException w:name="Colorful List Accent 5" w:semiHidden="0" w:uiPriority="72" w:unhideWhenUsed="0"/>
+    <w:lsdException w:name="Colorful Grid Accent 5" w:semiHidden="0" w:uiPriority="73" w:unhideWhenUsed="0"/>
+    <w:lsdException w:name="Light Shading Accent 6" w:semiHidden="0" w:uiPriority="60" w:unhideWhenUsed="0"/>
+    <w:lsdException w:name="Light List Accent 6" w:semiHidden="0" w:uiPriority="61" w:unhideWhenUsed="0"/>
+    <w:lsdException w:name="Light Grid Accent 6" w:semiHidden="0" w:uiPriority="62" w:unhideWhenUsed="0"/>
+    <w:lsdException w:name="Medium Shading 1 Accent 6" w:semiHidden="0" w:uiPriority="63" w:unhideWhenUsed="0"/>
+    <w:lsdException w:name="Medium Shading 2 Accent 6" w:semiHidden="0" w:uiPriority="64" w:unhideWhenUsed="0"/>
+    <w:lsdException w:name="Medium List 1 Accent 6" w:semiHidden="0" w:uiPriority="65" w:unhideWhenUsed="0"/>
+    <w:lsdException w:name="Medium List 2 Accent 6" w:semiHidden="0" w:uiPriority="66" w:unhideWhenUsed="0"/>
+    <w:lsdException w:name="Medium Grid 1 Accent 6" w:semiHidden="0" w:uiPriority="67" w:unhideWhenUsed="0"/>
+    <w:lsdException w:name="Medium Grid 2 Accent 6" w:semiHidden="0" w:uiPriority="68" w:unhideWhenUsed="0"/>
+    <w:lsdException w:name="Medium Grid 3 Accent 6" w:semiHidden="0" w:uiPriority="69" w:unhideWhenUsed="0"/>
+    <w:lsdException w:name="Dark List Accent 6" w:semiHidden="0" w:uiPriority="70" w:unhideWhenUsed="0"/>
+    <w:lsdException w:name="Colorful Shading Accent 6" w:semiHidden="0" w:uiPriority="71" w:unhideWhenUsed="0"/>
+    <w:lsdException w:name="Colorful List Accent 6" w:semiHidden="0" w:uiPriority="72" w:unhideWhenUsed="0"/>
+    <w:lsdException w:name="Colorful Grid Accent 6" w:semiHidden="0" w:uiPriority="73" w:unhideWhenUsed="0"/>
+    <w:lsdException w:name="Subtle Emphasis" w:semiHidden="0" w:uiPriority="19" w:unhideWhenUsed="0" w:qFormat="1"/>
+    <w:lsdException w:name="Intense Emphasis" w:semiHidden="0" w:uiPriority="21" w:unhideWhenUsed="0" w:qFormat="1"/>
+    <w:lsdException w:name="Subtle Reference" w:semiHidden="0" w:uiPriority="31" w:unhideWhenUsed="0" w:qFormat="1"/>
+    <w:lsdException w:name="Intense Reference" w:semiHidden="0" w:uiPriority="32" w:unhideWhenUsed="0" w:qFormat="1"/>
+    <w:lsdException w:name="Book Title" w:semiHidden="0" w:uiPriority="33" w:unhideWhenUsed="0" w:qFormat="1"/>
+    <w:lsdException w:name="Bibliography" w:uiPriority="37"/>
+    <w:lsdException w:name="TOC Heading" w:uiPriority="39" w:qFormat="1"/>
+  </w:latentStyles>
+  <w:style w:type="paragraph" w:default="1" w:styleId="Normal">
+    <w:name w:val="Normal"/>
+    <w:qFormat/>
+  </w:style>
+  <w:style w:type="character" w:default="1" w:styleId="DefaultParagraphFont">
+    <w:name w:val="Default Paragraph Font"/>
+    <w:uiPriority w:val="1"/>
+    <w:semiHidden/>
+    <w:unhideWhenUsed/>
+  </w:style>
+  <w:style w:type="table" w:default="1" w:styleId="TableNormal">
+    <w:name w:val="Normal Table"/>
+    <w:uiPriority w:val="99"/>
+    <w:semiHidden/>
+    <w:unhideWhenUsed/>
+    <w:tblPr>
+      <w:tblInd w:w="0" w:type="dxa"/>
+      <w:tblCellMar>
+        <w:top w:w="0" w:type="dxa"/>
+        <w:left w:w="108" w:type="dxa"/>
+        <w:bottom w:w="0" w:type="dxa"/>
+        <w:right w:w="108" w:type="dxa"/>
+      </w:tblCellMar>
+    </w:tblPr>
+  </w:style>
+  <w:style w:type="numbering" w:default="1" w:styleId="NoList">
+    <w:name w:val="No List"/>
+    <w:uiPriority w:val="99"/>
+    <w:semiHidden/>
+    <w:unhideWhenUsed/>
+  </w:style>
+  <w:style w:type="paragraph" w:customStyle="1" w:styleId="B7AC543E43034B0EB96EDCE1D4F2C785">
+    <w:name w:val="B7AC543E43034B0EB96EDCE1D4F2C785"/>
+    <w:rsid w:val="009C4038"/>
+  </w:style>
+  <w:style w:type="paragraph" w:customStyle="1" w:styleId="43DECDF2FAD14EA5B3F8D054717FEC67">
+    <w:name w:val="43DECDF2FAD14EA5B3F8D054717FEC67"/>
+    <w:rsid w:val="009C4038"/>
+  </w:style>
+</w:styles>
+</file>
+
+<file path=word/glossary/webSettings.xml><?xml version="1.0" encoding="utf-8"?>
+<w:webSettings xmlns:mc="http://schemas.openxmlformats.org/markup-compatibility/2006" xmlns:r="http://schemas.openxmlformats.org/officeDocument/2006/relationships" xmlns:w="http://schemas.openxmlformats.org/wordprocessingml/2006/main" xmlns:w14="http://schemas.microsoft.com/office/word/2010/wordml" mc:Ignorable="w14">
+  <w:optimizeForBrowser/>
+  <w:allowPNG/>
+</w:webSettings>
 </file>
 
 <file path=word/theme/theme1.xml><?xml version="1.0" encoding="utf-8"?>

</xml_diff>